<commit_message>
sprawozdanie + dodanie bootstrapa
</commit_message>
<xml_diff>
--- a/sprawozdanie/Algorytmy optymalizacji.docx
+++ b/sprawozdanie/Algorytmy optymalizacji.docx
@@ -3221,8 +3221,6 @@
       <w:pPr>
         <w:pStyle w:val="Heading1"/>
       </w:pPr>
-      <w:bookmarkStart w:id="5" w:name="_GoBack"/>
-      <w:bookmarkEnd w:id="5"/>
       <w:proofErr w:type="spellStart"/>
       <w:r>
         <w:lastRenderedPageBreak/>
@@ -3234,6 +3232,16 @@
       </w:r>
       <w:r>
         <w:t>3</w:t>
+      </w:r>
+    </w:p>
+    <w:p>
+      <w:proofErr w:type="spellStart"/>
+      <w:r>
+        <w:t>Wzór</w:t>
+      </w:r>
+      <w:proofErr w:type="spellEnd"/>
+      <w:r>
+        <w:t>:</w:t>
       </w:r>
     </w:p>
     <w:p>
@@ -3242,232 +3250,46 @@
           <w:rFonts w:ascii="Lucida Console" w:eastAsiaTheme="minorEastAsia" w:hAnsi="Lucida Console"/>
         </w:rPr>
       </w:pPr>
-      <w:proofErr w:type="spellStart"/>
-      <w:r>
-        <w:rPr>
-          <w:rFonts w:ascii="Lucida Console" w:hAnsi="Lucida Console"/>
-        </w:rPr>
-        <w:t>Wzór</w:t>
-      </w:r>
-      <w:proofErr w:type="spellEnd"/>
-      <w:r>
-        <w:rPr>
-          <w:rFonts w:ascii="Lucida Console" w:hAnsi="Lucida Console"/>
-        </w:rPr>
-        <w:t xml:space="preserve">:  f(x) = </w:t>
-      </w:r>
-      <m:oMath>
-        <m:r>
-          <w:rPr>
-            <w:rFonts w:ascii="Cambria Math" w:hAnsi="Cambria Math"/>
-          </w:rPr>
-          <m:t>(</m:t>
-        </m:r>
-        <m:sSup>
-          <m:sSupPr>
-            <m:ctrlPr>
-              <w:rPr>
-                <w:rFonts w:ascii="Cambria Math" w:hAnsi="Cambria Math"/>
-                <w:i/>
-              </w:rPr>
-            </m:ctrlPr>
-          </m:sSupPr>
-          <m:e>
-            <m:sSub>
-              <m:sSubPr>
-                <m:ctrlPr>
-                  <w:rPr>
-                    <w:rFonts w:ascii="Cambria Math" w:hAnsi="Cambria Math"/>
-                    <w:i/>
-                  </w:rPr>
-                </m:ctrlPr>
-              </m:sSubPr>
-              <m:e>
-                <m:r>
-                  <w:rPr>
-                    <w:rFonts w:ascii="Cambria Math" w:hAnsi="Cambria Math"/>
-                  </w:rPr>
-                  <m:t>x</m:t>
-                </m:r>
-              </m:e>
-              <m:sub>
-                <m:r>
-                  <w:rPr>
-                    <w:rFonts w:ascii="Cambria Math" w:hAnsi="Cambria Math"/>
-                  </w:rPr>
-                  <m:t>1</m:t>
-                </m:r>
-              </m:sub>
-            </m:sSub>
-          </m:e>
-          <m:sup>
-            <m:r>
-              <w:rPr>
-                <w:rFonts w:ascii="Cambria Math" w:hAnsi="Cambria Math"/>
-              </w:rPr>
-              <m:t>3</m:t>
-            </m:r>
-          </m:sup>
-        </m:sSup>
-        <m:r>
-          <w:rPr>
-            <w:rFonts w:ascii="Cambria Math" w:hAnsi="Cambria Math"/>
-          </w:rPr>
-          <m:t>+2</m:t>
-        </m:r>
-        <m:sSup>
-          <m:sSupPr>
-            <m:ctrlPr>
-              <w:rPr>
-                <w:rFonts w:ascii="Cambria Math" w:hAnsi="Cambria Math"/>
-                <w:i/>
-              </w:rPr>
-            </m:ctrlPr>
-          </m:sSupPr>
-          <m:e>
-            <m:sSub>
-              <m:sSubPr>
-                <m:ctrlPr>
-                  <w:rPr>
-                    <w:rFonts w:ascii="Cambria Math" w:hAnsi="Cambria Math"/>
-                    <w:i/>
-                  </w:rPr>
-                </m:ctrlPr>
-              </m:sSubPr>
-              <m:e>
-                <m:r>
-                  <w:rPr>
-                    <w:rFonts w:ascii="Cambria Math" w:hAnsi="Cambria Math"/>
-                  </w:rPr>
-                  <m:t>x</m:t>
-                </m:r>
-              </m:e>
-              <m:sub>
-                <m:r>
-                  <w:rPr>
-                    <w:rFonts w:ascii="Cambria Math" w:hAnsi="Cambria Math"/>
-                  </w:rPr>
-                  <m:t>2</m:t>
-                </m:r>
-              </m:sub>
-            </m:sSub>
-          </m:e>
-          <m:sup>
-            <m:r>
-              <w:rPr>
-                <w:rFonts w:ascii="Cambria Math" w:hAnsi="Cambria Math"/>
-              </w:rPr>
-              <m:t>3</m:t>
-            </m:r>
-          </m:sup>
-        </m:sSup>
-        <m:r>
-          <w:rPr>
-            <w:rFonts w:ascii="Cambria Math" w:hAnsi="Cambria Math"/>
-          </w:rPr>
-          <m:t>)</m:t>
-        </m:r>
-        <m:sSup>
-          <m:sSupPr>
-            <m:ctrlPr>
-              <w:rPr>
-                <w:rFonts w:ascii="Cambria Math" w:hAnsi="Cambria Math"/>
-                <w:i/>
-              </w:rPr>
-            </m:ctrlPr>
-          </m:sSupPr>
-          <m:e>
-            <m:r>
-              <w:rPr>
-                <w:rFonts w:ascii="Cambria Math" w:hAnsi="Cambria Math"/>
-              </w:rPr>
-              <m:t>e</m:t>
-            </m:r>
-          </m:e>
-          <m:sup>
-            <m:r>
-              <w:rPr>
-                <w:rFonts w:ascii="Cambria Math" w:hAnsi="Cambria Math"/>
-              </w:rPr>
-              <m:t>1-</m:t>
-            </m:r>
-            <m:sSubSup>
-              <m:sSubSupPr>
-                <m:ctrlPr>
-                  <w:rPr>
-                    <w:rFonts w:ascii="Cambria Math" w:hAnsi="Cambria Math"/>
-                    <w:i/>
-                  </w:rPr>
-                </m:ctrlPr>
-              </m:sSubSupPr>
-              <m:e>
-                <m:r>
-                  <w:rPr>
-                    <w:rFonts w:ascii="Cambria Math" w:hAnsi="Cambria Math"/>
-                  </w:rPr>
-                  <m:t>x</m:t>
-                </m:r>
-              </m:e>
-              <m:sub>
-                <m:r>
-                  <w:rPr>
-                    <w:rFonts w:ascii="Cambria Math" w:hAnsi="Cambria Math"/>
-                  </w:rPr>
-                  <m:t>1</m:t>
-                </m:r>
-              </m:sub>
-              <m:sup>
-                <m:r>
-                  <w:rPr>
-                    <w:rFonts w:ascii="Cambria Math" w:hAnsi="Cambria Math"/>
-                  </w:rPr>
-                  <m:t>2</m:t>
-                </m:r>
-              </m:sup>
-            </m:sSubSup>
-            <m:r>
-              <w:rPr>
-                <w:rFonts w:ascii="Cambria Math" w:hAnsi="Cambria Math"/>
-              </w:rPr>
-              <m:t>-</m:t>
-            </m:r>
-            <m:sSubSup>
-              <m:sSubSupPr>
-                <m:ctrlPr>
-                  <w:rPr>
-                    <w:rFonts w:ascii="Cambria Math" w:hAnsi="Cambria Math"/>
-                    <w:i/>
-                  </w:rPr>
-                </m:ctrlPr>
-              </m:sSubSupPr>
-              <m:e>
-                <m:r>
-                  <w:rPr>
-                    <w:rFonts w:ascii="Cambria Math" w:hAnsi="Cambria Math"/>
-                  </w:rPr>
-                  <m:t>x</m:t>
-                </m:r>
-              </m:e>
-              <m:sub>
-                <m:r>
-                  <w:rPr>
-                    <w:rFonts w:ascii="Cambria Math" w:hAnsi="Cambria Math"/>
-                  </w:rPr>
-                  <m:t>2</m:t>
-                </m:r>
-              </m:sub>
-              <m:sup>
-                <m:r>
-                  <w:rPr>
-                    <w:rFonts w:ascii="Cambria Math" w:hAnsi="Cambria Math"/>
-                  </w:rPr>
-                  <m:t>2</m:t>
-                </m:r>
-              </m:sup>
-            </m:sSubSup>
-          </m:sup>
-        </m:sSup>
-      </m:oMath>
+      <w:r>
+        <w:rPr>
+          <w:noProof/>
+        </w:rPr>
+        <w:drawing>
+          <wp:inline distT="0" distB="0" distL="0" distR="0" wp14:anchorId="5E6ACC63" wp14:editId="2A05D67F">
+            <wp:extent cx="4112260" cy="860125"/>
+            <wp:effectExtent l="0" t="0" r="2540" b="0"/>
+            <wp:docPr id="3" name="Picture 3"/>
+            <wp:cNvGraphicFramePr>
+              <a:graphicFrameLocks xmlns:a="http://schemas.openxmlformats.org/drawingml/2006/main" noChangeAspect="1"/>
+            </wp:cNvGraphicFramePr>
+            <a:graphic xmlns:a="http://schemas.openxmlformats.org/drawingml/2006/main">
+              <a:graphicData uri="http://schemas.openxmlformats.org/drawingml/2006/picture">
+                <pic:pic xmlns:pic="http://schemas.openxmlformats.org/drawingml/2006/picture">
+                  <pic:nvPicPr>
+                    <pic:cNvPr id="1" name=""/>
+                    <pic:cNvPicPr/>
+                  </pic:nvPicPr>
+                  <pic:blipFill>
+                    <a:blip r:embed="rId9"/>
+                    <a:stretch>
+                      <a:fillRect/>
+                    </a:stretch>
+                  </pic:blipFill>
+                  <pic:spPr>
+                    <a:xfrm>
+                      <a:off x="0" y="0"/>
+                      <a:ext cx="4232367" cy="885247"/>
+                    </a:xfrm>
+                    <a:prstGeom prst="rect">
+                      <a:avLst/>
+                    </a:prstGeom>
+                  </pic:spPr>
+                </pic:pic>
+              </a:graphicData>
+            </a:graphic>
+          </wp:inline>
+        </w:drawing>
+      </w:r>
     </w:p>
     <w:p>
       <w:pPr>
@@ -3517,11 +3339,45 @@
         </w:rPr>
         <w:t>:</w:t>
       </w:r>
+      <w:r>
+        <w:rPr>
+          <w:rFonts w:ascii="Lucida Console" w:eastAsiaTheme="minorEastAsia" w:hAnsi="Lucida Console"/>
+        </w:rPr>
+        <w:t xml:space="preserve"> </w:t>
+      </w:r>
+      <w:proofErr w:type="spellStart"/>
+      <w:r>
+        <w:rPr>
+          <w:rFonts w:ascii="Lucida Console" w:eastAsiaTheme="minorEastAsia" w:hAnsi="Lucida Console"/>
+        </w:rPr>
+        <w:t>brak</w:t>
+      </w:r>
+      <w:proofErr w:type="spellEnd"/>
+      <w:r>
+        <w:rPr>
+          <w:rFonts w:ascii="Lucida Console" w:eastAsiaTheme="minorEastAsia" w:hAnsi="Lucida Console"/>
+        </w:rPr>
+        <w:t xml:space="preserve"> </w:t>
+      </w:r>
+      <w:proofErr w:type="spellStart"/>
+      <w:r>
+        <w:rPr>
+          <w:rFonts w:ascii="Lucida Console" w:eastAsiaTheme="minorEastAsia" w:hAnsi="Lucida Console"/>
+        </w:rPr>
+        <w:t>lokalnego</w:t>
+      </w:r>
+      <w:proofErr w:type="spellEnd"/>
+      <w:r>
+        <w:rPr>
+          <w:rFonts w:ascii="Lucida Console" w:eastAsiaTheme="minorEastAsia" w:hAnsi="Lucida Console"/>
+        </w:rPr>
+        <w:t xml:space="preserve"> minimum</w:t>
+      </w:r>
     </w:p>
     <w:p>
       <w:pPr>
         <w:rPr>
-          <w:rFonts w:ascii="Lucida Console" w:hAnsi="Lucida Console"/>
+          <w:rFonts w:ascii="Lucida Console" w:eastAsiaTheme="minorEastAsia" w:hAnsi="Lucida Console"/>
         </w:rPr>
       </w:pPr>
       <w:proofErr w:type="spellStart"/>
@@ -3529,26 +3385,82 @@
         <w:rPr>
           <w:rFonts w:ascii="Lucida Console" w:eastAsiaTheme="minorEastAsia" w:hAnsi="Lucida Console"/>
         </w:rPr>
-        <w:t>fmin</w:t>
+        <w:t>Ilość</w:t>
       </w:r>
       <w:proofErr w:type="spellEnd"/>
       <w:r>
         <w:rPr>
           <w:rFonts w:ascii="Lucida Console" w:eastAsiaTheme="minorEastAsia" w:hAnsi="Lucida Console"/>
         </w:rPr>
-        <w:t xml:space="preserve"> = </w:t>
-      </w:r>
-      <w:r>
-        <w:rPr>
-          <w:rFonts w:ascii="Lucida Console" w:hAnsi="Lucida Console"/>
-        </w:rPr>
-        <w:t>-1.091234053580764</w:t>
+        <w:t xml:space="preserve"> </w:t>
+      </w:r>
+      <w:proofErr w:type="spellStart"/>
+      <w:r>
+        <w:rPr>
+          <w:rFonts w:ascii="Lucida Console" w:eastAsiaTheme="minorEastAsia" w:hAnsi="Lucida Console"/>
+        </w:rPr>
+        <w:t>k</w:t>
+      </w:r>
+      <w:r>
+        <w:rPr>
+          <w:rFonts w:ascii="Lucida Console" w:eastAsiaTheme="minorEastAsia" w:hAnsi="Lucida Console"/>
+        </w:rPr>
+        <w:t>roków</w:t>
+      </w:r>
+      <w:proofErr w:type="spellEnd"/>
+      <w:r>
+        <w:rPr>
+          <w:rFonts w:ascii="Lucida Console" w:eastAsiaTheme="minorEastAsia" w:hAnsi="Lucida Console"/>
+        </w:rPr>
+        <w:t xml:space="preserve"> </w:t>
+      </w:r>
+      <w:proofErr w:type="spellStart"/>
+      <w:r>
+        <w:rPr>
+          <w:rFonts w:ascii="Lucida Console" w:eastAsiaTheme="minorEastAsia" w:hAnsi="Lucida Console"/>
+        </w:rPr>
+        <w:t>głównej</w:t>
+      </w:r>
+      <w:proofErr w:type="spellEnd"/>
+      <w:r>
+        <w:rPr>
+          <w:rFonts w:ascii="Lucida Console" w:eastAsiaTheme="minorEastAsia" w:hAnsi="Lucida Console"/>
+        </w:rPr>
+        <w:t xml:space="preserve"> </w:t>
+      </w:r>
+      <w:proofErr w:type="spellStart"/>
+      <w:r>
+        <w:rPr>
+          <w:rFonts w:ascii="Lucida Console" w:eastAsiaTheme="minorEastAsia" w:hAnsi="Lucida Console"/>
+        </w:rPr>
+        <w:t>pętli</w:t>
+      </w:r>
+      <w:proofErr w:type="spellEnd"/>
+      <w:r>
+        <w:rPr>
+          <w:rFonts w:ascii="Lucida Console" w:eastAsiaTheme="minorEastAsia" w:hAnsi="Lucida Console"/>
+        </w:rPr>
+        <w:t xml:space="preserve"> </w:t>
+      </w:r>
+      <w:proofErr w:type="spellStart"/>
+      <w:r>
+        <w:rPr>
+          <w:rFonts w:ascii="Lucida Console" w:eastAsiaTheme="minorEastAsia" w:hAnsi="Lucida Console"/>
+        </w:rPr>
+        <w:t>algorytmu</w:t>
+      </w:r>
+      <w:proofErr w:type="spellEnd"/>
+      <w:r>
+        <w:rPr>
+          <w:rFonts w:ascii="Lucida Console" w:eastAsiaTheme="minorEastAsia" w:hAnsi="Lucida Console"/>
+        </w:rPr>
+        <w:t>: 4</w:t>
       </w:r>
     </w:p>
     <w:p>
       <w:pPr>
         <w:rPr>
-          <w:rFonts w:ascii="Lucida Console" w:hAnsi="Lucida Console"/>
+          <w:rFonts w:ascii="Lucida Console" w:eastAsiaTheme="minorEastAsia" w:hAnsi="Lucida Console"/>
         </w:rPr>
       </w:pPr>
       <w:proofErr w:type="spellStart"/>
@@ -3556,34 +3468,21 @@
         <w:rPr>
           <w:rFonts w:ascii="Lucida Console" w:eastAsiaTheme="minorEastAsia" w:hAnsi="Lucida Console"/>
         </w:rPr>
-        <w:t>xmin</w:t>
+        <w:t>Ilość</w:t>
       </w:r>
       <w:proofErr w:type="spellEnd"/>
       <w:r>
         <w:rPr>
           <w:rFonts w:ascii="Lucida Console" w:eastAsiaTheme="minorEastAsia" w:hAnsi="Lucida Console"/>
         </w:rPr>
-        <w:t xml:space="preserve"> = [</w:t>
-      </w:r>
-      <w:r>
-        <w:rPr>
-          <w:rFonts w:ascii="Lucida Console" w:hAnsi="Lucida Console"/>
-        </w:rPr>
-        <w:t>-1.124009445610160, -0.000126938443592]</w:t>
-      </w:r>
-    </w:p>
-    <w:p>
-      <w:pPr>
-        <w:rPr>
-          <w:rFonts w:ascii="Lucida Console" w:eastAsiaTheme="minorEastAsia" w:hAnsi="Lucida Console"/>
-        </w:rPr>
-      </w:pPr>
+        <w:t xml:space="preserve"> </w:t>
+      </w:r>
       <w:proofErr w:type="spellStart"/>
       <w:r>
         <w:rPr>
           <w:rFonts w:ascii="Lucida Console" w:eastAsiaTheme="minorEastAsia" w:hAnsi="Lucida Console"/>
         </w:rPr>
-        <w:t>Ilość</w:t>
+        <w:t>kroków</w:t>
       </w:r>
       <w:proofErr w:type="spellEnd"/>
       <w:r>
@@ -3597,7 +3496,7 @@
         <w:rPr>
           <w:rFonts w:ascii="Lucida Console" w:eastAsiaTheme="minorEastAsia" w:hAnsi="Lucida Console"/>
         </w:rPr>
-        <w:t>kroków</w:t>
+        <w:t>złotego</w:t>
       </w:r>
       <w:proofErr w:type="spellEnd"/>
       <w:r>
@@ -3611,111 +3510,20 @@
         <w:rPr>
           <w:rFonts w:ascii="Lucida Console" w:eastAsiaTheme="minorEastAsia" w:hAnsi="Lucida Console"/>
         </w:rPr>
-        <w:t>głównej</w:t>
+        <w:t>podziału</w:t>
       </w:r>
       <w:proofErr w:type="spellEnd"/>
       <w:r>
         <w:rPr>
           <w:rFonts w:ascii="Lucida Console" w:eastAsiaTheme="minorEastAsia" w:hAnsi="Lucida Console"/>
         </w:rPr>
-        <w:t xml:space="preserve"> </w:t>
-      </w:r>
-      <w:proofErr w:type="spellStart"/>
-      <w:r>
-        <w:rPr>
-          <w:rFonts w:ascii="Lucida Console" w:eastAsiaTheme="minorEastAsia" w:hAnsi="Lucida Console"/>
-        </w:rPr>
-        <w:t>pętli</w:t>
-      </w:r>
-      <w:proofErr w:type="spellEnd"/>
-      <w:r>
-        <w:rPr>
-          <w:rFonts w:ascii="Lucida Console" w:eastAsiaTheme="minorEastAsia" w:hAnsi="Lucida Console"/>
-        </w:rPr>
-        <w:t xml:space="preserve"> </w:t>
-      </w:r>
-      <w:proofErr w:type="spellStart"/>
-      <w:r>
-        <w:rPr>
-          <w:rFonts w:ascii="Lucida Console" w:eastAsiaTheme="minorEastAsia" w:hAnsi="Lucida Console"/>
-        </w:rPr>
-        <w:t>algorytmu</w:t>
-      </w:r>
-      <w:proofErr w:type="spellEnd"/>
-      <w:r>
-        <w:rPr>
-          <w:rFonts w:ascii="Lucida Console" w:eastAsiaTheme="minorEastAsia" w:hAnsi="Lucida Console"/>
-        </w:rPr>
-        <w:t>: 1</w:t>
-      </w:r>
-    </w:p>
-    <w:p>
-      <w:pPr>
-        <w:rPr>
-          <w:rFonts w:ascii="Lucida Console" w:eastAsiaTheme="minorEastAsia" w:hAnsi="Lucida Console"/>
-        </w:rPr>
-      </w:pPr>
-      <w:proofErr w:type="spellStart"/>
-      <w:r>
-        <w:rPr>
-          <w:rFonts w:ascii="Lucida Console" w:eastAsiaTheme="minorEastAsia" w:hAnsi="Lucida Console"/>
-        </w:rPr>
-        <w:t>Ilość</w:t>
-      </w:r>
-      <w:proofErr w:type="spellEnd"/>
-      <w:r>
-        <w:rPr>
-          <w:rFonts w:ascii="Lucida Console" w:eastAsiaTheme="minorEastAsia" w:hAnsi="Lucida Console"/>
-        </w:rPr>
-        <w:t xml:space="preserve"> </w:t>
-      </w:r>
-      <w:proofErr w:type="spellStart"/>
-      <w:r>
-        <w:rPr>
-          <w:rFonts w:ascii="Lucida Console" w:eastAsiaTheme="minorEastAsia" w:hAnsi="Lucida Console"/>
-        </w:rPr>
-        <w:t>kroków</w:t>
-      </w:r>
-      <w:proofErr w:type="spellEnd"/>
-      <w:r>
-        <w:rPr>
-          <w:rFonts w:ascii="Lucida Console" w:eastAsiaTheme="minorEastAsia" w:hAnsi="Lucida Console"/>
-        </w:rPr>
-        <w:t xml:space="preserve"> </w:t>
-      </w:r>
-      <w:proofErr w:type="spellStart"/>
-      <w:r>
-        <w:rPr>
-          <w:rFonts w:ascii="Lucida Console" w:eastAsiaTheme="minorEastAsia" w:hAnsi="Lucida Console"/>
-        </w:rPr>
-        <w:t>złotego</w:t>
-      </w:r>
-      <w:proofErr w:type="spellEnd"/>
-      <w:r>
-        <w:rPr>
-          <w:rFonts w:ascii="Lucida Console" w:eastAsiaTheme="minorEastAsia" w:hAnsi="Lucida Console"/>
-        </w:rPr>
-        <w:t xml:space="preserve"> </w:t>
-      </w:r>
-      <w:proofErr w:type="spellStart"/>
-      <w:r>
-        <w:rPr>
-          <w:rFonts w:ascii="Lucida Console" w:eastAsiaTheme="minorEastAsia" w:hAnsi="Lucida Console"/>
-        </w:rPr>
-        <w:t>podziału</w:t>
-      </w:r>
-      <w:proofErr w:type="spellEnd"/>
-      <w:r>
-        <w:rPr>
-          <w:rFonts w:ascii="Lucida Console" w:eastAsiaTheme="minorEastAsia" w:hAnsi="Lucida Console"/>
-        </w:rPr>
-        <w:t>: 2</w:t>
-      </w:r>
-      <w:r>
-        <w:rPr>
-          <w:rFonts w:ascii="Lucida Console" w:eastAsiaTheme="minorEastAsia" w:hAnsi="Lucida Console"/>
-        </w:rPr>
-        <w:t>1</w:t>
+        <w:t xml:space="preserve">: </w:t>
+      </w:r>
+      <w:r>
+        <w:rPr>
+          <w:rFonts w:ascii="Lucida Console" w:eastAsiaTheme="minorEastAsia" w:hAnsi="Lucida Console"/>
+        </w:rPr>
+        <w:t>22</w:t>
       </w:r>
     </w:p>
     <w:p>
@@ -3788,9 +3596,12 @@
         <w:tblLook w:val="04A0" w:firstRow="1" w:lastRow="0" w:firstColumn="1" w:lastColumn="0" w:noHBand="0" w:noVBand="1"/>
       </w:tblPr>
       <w:tblGrid>
-        <w:gridCol w:w="2875"/>
-        <w:gridCol w:w="2921"/>
-        <w:gridCol w:w="2834"/>
+        <w:gridCol w:w="1446"/>
+        <w:gridCol w:w="1446"/>
+        <w:gridCol w:w="1446"/>
+        <w:gridCol w:w="1446"/>
+        <w:gridCol w:w="1446"/>
+        <w:gridCol w:w="1400"/>
       </w:tblGrid>
       <w:tr>
         <w:trPr>
@@ -3822,6 +3633,36 @@
           </w:tcPr>
           <w:p>
             <w:r>
+              <w:t>X2</w:t>
+            </w:r>
+          </w:p>
+        </w:tc>
+        <w:tc>
+          <w:tcPr>
+            <w:tcW w:w="0" w:type="auto"/>
+          </w:tcPr>
+          <w:p>
+            <w:r>
+              <w:t>X3</w:t>
+            </w:r>
+          </w:p>
+        </w:tc>
+        <w:tc>
+          <w:tcPr>
+            <w:tcW w:w="0" w:type="auto"/>
+          </w:tcPr>
+          <w:p>
+            <w:r>
+              <w:t>X4</w:t>
+            </w:r>
+          </w:p>
+        </w:tc>
+        <w:tc>
+          <w:tcPr>
+            <w:tcW w:w="0" w:type="auto"/>
+          </w:tcPr>
+          <w:p>
+            <w:r>
               <w:t>Y</w:t>
             </w:r>
           </w:p>
@@ -3834,30 +3675,66 @@
         <w:tc>
           <w:tcPr>
             <w:tcW w:w="0" w:type="auto"/>
-          </w:tcPr>
-          <w:p>
-            <w:r>
-              <w:t xml:space="preserve">  -0.885665563062817</w:t>
-            </w:r>
-          </w:p>
-        </w:tc>
-        <w:tc>
-          <w:tcPr>
-            <w:tcW w:w="0" w:type="auto"/>
-          </w:tcPr>
-          <w:p>
-            <w:r>
-              <w:t xml:space="preserve">  -0.078453598205620</w:t>
-            </w:r>
-          </w:p>
-        </w:tc>
-        <w:tc>
-          <w:tcPr>
-            <w:tcW w:w="0" w:type="auto"/>
-          </w:tcPr>
-          <w:p>
-            <w:r>
-              <w:t xml:space="preserve">  -0.861869769122374</w:t>
+            <w:vAlign w:val="center"/>
+          </w:tcPr>
+          <w:p>
+            <w:r>
+              <w:t>9.99</w:t>
+            </w:r>
+          </w:p>
+        </w:tc>
+        <w:tc>
+          <w:tcPr>
+            <w:tcW w:w="0" w:type="auto"/>
+            <w:vAlign w:val="center"/>
+          </w:tcPr>
+          <w:p>
+            <w:r>
+              <w:t>9.99</w:t>
+            </w:r>
+          </w:p>
+        </w:tc>
+        <w:tc>
+          <w:tcPr>
+            <w:tcW w:w="0" w:type="auto"/>
+            <w:vAlign w:val="center"/>
+          </w:tcPr>
+          <w:p>
+            <w:r>
+              <w:t>9.99</w:t>
+            </w:r>
+          </w:p>
+        </w:tc>
+        <w:tc>
+          <w:tcPr>
+            <w:tcW w:w="0" w:type="auto"/>
+            <w:vAlign w:val="center"/>
+          </w:tcPr>
+          <w:p>
+            <w:r>
+              <w:t>9.99</w:t>
+            </w:r>
+          </w:p>
+        </w:tc>
+        <w:tc>
+          <w:tcPr>
+            <w:tcW w:w="0" w:type="auto"/>
+            <w:vAlign w:val="center"/>
+          </w:tcPr>
+          <w:p>
+            <w:r>
+              <w:t>9.99</w:t>
+            </w:r>
+          </w:p>
+        </w:tc>
+        <w:tc>
+          <w:tcPr>
+            <w:tcW w:w="0" w:type="auto"/>
+            <w:vAlign w:val="center"/>
+          </w:tcPr>
+          <w:p>
+            <w:r>
+              <w:t>17.29</w:t>
             </w:r>
           </w:p>
         </w:tc>
@@ -3869,30 +3746,126 @@
         <w:tc>
           <w:tcPr>
             <w:tcW w:w="0" w:type="auto"/>
-          </w:tcPr>
-          <w:p>
-            <w:r>
-              <w:t xml:space="preserve">  -1.271322120733265</w:t>
-            </w:r>
-          </w:p>
-        </w:tc>
-        <w:tc>
-          <w:tcPr>
-            <w:tcW w:w="0" w:type="auto"/>
-          </w:tcPr>
-          <w:p>
-            <w:r>
-              <w:t xml:space="preserve">  -0.156905364499079</w:t>
-            </w:r>
-          </w:p>
-        </w:tc>
-        <w:tc>
-          <w:tcPr>
-            <w:tcW w:w="0" w:type="auto"/>
-          </w:tcPr>
-          <w:p>
-            <w:r>
-              <w:t xml:space="preserve">  -1.109503077827378</w:t>
+            <w:vAlign w:val="center"/>
+          </w:tcPr>
+          <w:p>
+            <w:pPr>
+              <w:rPr>
+                <w:rFonts w:ascii="Constantia" w:hAnsi="Constantia" w:cs="Calibri"/>
+                <w:color w:val="595959"/>
+              </w:rPr>
+            </w:pPr>
+            <w:r>
+              <w:rPr>
+                <w:rFonts w:ascii="Constantia" w:hAnsi="Constantia" w:cs="Calibri"/>
+                <w:color w:val="595959"/>
+              </w:rPr>
+              <w:t>10.00</w:t>
+            </w:r>
+          </w:p>
+        </w:tc>
+        <w:tc>
+          <w:tcPr>
+            <w:tcW w:w="0" w:type="auto"/>
+            <w:vAlign w:val="center"/>
+          </w:tcPr>
+          <w:p>
+            <w:pPr>
+              <w:rPr>
+                <w:rFonts w:ascii="Constantia" w:hAnsi="Constantia" w:cs="Calibri"/>
+                <w:color w:val="595959"/>
+              </w:rPr>
+            </w:pPr>
+            <w:r>
+              <w:rPr>
+                <w:rFonts w:ascii="Constantia" w:hAnsi="Constantia" w:cs="Calibri"/>
+                <w:color w:val="595959"/>
+              </w:rPr>
+              <w:t>10.00</w:t>
+            </w:r>
+          </w:p>
+        </w:tc>
+        <w:tc>
+          <w:tcPr>
+            <w:tcW w:w="0" w:type="auto"/>
+            <w:vAlign w:val="center"/>
+          </w:tcPr>
+          <w:p>
+            <w:pPr>
+              <w:rPr>
+                <w:rFonts w:ascii="Constantia" w:hAnsi="Constantia" w:cs="Calibri"/>
+                <w:color w:val="595959"/>
+              </w:rPr>
+            </w:pPr>
+            <w:r>
+              <w:rPr>
+                <w:rFonts w:ascii="Constantia" w:hAnsi="Constantia" w:cs="Calibri"/>
+                <w:color w:val="595959"/>
+              </w:rPr>
+              <w:t>10.00</w:t>
+            </w:r>
+          </w:p>
+        </w:tc>
+        <w:tc>
+          <w:tcPr>
+            <w:tcW w:w="0" w:type="auto"/>
+            <w:vAlign w:val="center"/>
+          </w:tcPr>
+          <w:p>
+            <w:pPr>
+              <w:rPr>
+                <w:rFonts w:ascii="Constantia" w:hAnsi="Constantia" w:cs="Calibri"/>
+                <w:color w:val="595959"/>
+              </w:rPr>
+            </w:pPr>
+            <w:r>
+              <w:rPr>
+                <w:rFonts w:ascii="Constantia" w:hAnsi="Constantia" w:cs="Calibri"/>
+                <w:color w:val="595959"/>
+              </w:rPr>
+              <w:t>10.00</w:t>
+            </w:r>
+          </w:p>
+        </w:tc>
+        <w:tc>
+          <w:tcPr>
+            <w:tcW w:w="0" w:type="auto"/>
+            <w:vAlign w:val="center"/>
+          </w:tcPr>
+          <w:p>
+            <w:pPr>
+              <w:rPr>
+                <w:rFonts w:ascii="Constantia" w:hAnsi="Constantia" w:cs="Calibri"/>
+                <w:color w:val="595959"/>
+              </w:rPr>
+            </w:pPr>
+            <w:r>
+              <w:rPr>
+                <w:rFonts w:ascii="Constantia" w:hAnsi="Constantia" w:cs="Calibri"/>
+                <w:color w:val="595959"/>
+              </w:rPr>
+              <w:t>10.00</w:t>
+            </w:r>
+          </w:p>
+        </w:tc>
+        <w:tc>
+          <w:tcPr>
+            <w:tcW w:w="0" w:type="auto"/>
+            <w:vAlign w:val="center"/>
+          </w:tcPr>
+          <w:p>
+            <w:pPr>
+              <w:rPr>
+                <w:rFonts w:ascii="Constantia" w:hAnsi="Constantia" w:cs="Calibri"/>
+                <w:color w:val="595959"/>
+              </w:rPr>
+            </w:pPr>
+            <w:r>
+              <w:rPr>
+                <w:rFonts w:ascii="Constantia" w:hAnsi="Constantia" w:cs="Calibri"/>
+                <w:color w:val="595959"/>
+              </w:rPr>
+              <w:t>17.29</w:t>
             </w:r>
           </w:p>
         </w:tc>
@@ -3904,30 +3877,126 @@
         <w:tc>
           <w:tcPr>
             <w:tcW w:w="0" w:type="auto"/>
-          </w:tcPr>
-          <w:p>
-            <w:r>
-              <w:t xml:space="preserve">  -1.362362333549873</w:t>
-            </w:r>
-          </w:p>
-        </w:tc>
-        <w:tc>
-          <w:tcPr>
-            <w:tcW w:w="0" w:type="auto"/>
-          </w:tcPr>
-          <w:p>
-            <w:r>
-              <w:t xml:space="preserve">  -0.175425120891498</w:t>
-            </w:r>
-          </w:p>
-        </w:tc>
-        <w:tc>
-          <w:tcPr>
-            <w:tcW w:w="0" w:type="auto"/>
-          </w:tcPr>
-          <w:p>
-            <w:r>
-              <w:t xml:space="preserve">  -1.074257204206621</w:t>
+            <w:vAlign w:val="center"/>
+          </w:tcPr>
+          <w:p>
+            <w:pPr>
+              <w:rPr>
+                <w:rFonts w:ascii="Constantia" w:hAnsi="Constantia" w:cs="Calibri"/>
+                <w:color w:val="595959"/>
+              </w:rPr>
+            </w:pPr>
+            <w:r>
+              <w:rPr>
+                <w:rFonts w:ascii="Constantia" w:hAnsi="Constantia" w:cs="Calibri"/>
+                <w:color w:val="595959"/>
+              </w:rPr>
+              <w:t>9.99</w:t>
+            </w:r>
+          </w:p>
+        </w:tc>
+        <w:tc>
+          <w:tcPr>
+            <w:tcW w:w="0" w:type="auto"/>
+            <w:vAlign w:val="center"/>
+          </w:tcPr>
+          <w:p>
+            <w:pPr>
+              <w:rPr>
+                <w:rFonts w:ascii="Constantia" w:hAnsi="Constantia" w:cs="Calibri"/>
+                <w:color w:val="595959"/>
+              </w:rPr>
+            </w:pPr>
+            <w:r>
+              <w:rPr>
+                <w:rFonts w:ascii="Constantia" w:hAnsi="Constantia" w:cs="Calibri"/>
+                <w:color w:val="595959"/>
+              </w:rPr>
+              <w:t>9.99</w:t>
+            </w:r>
+          </w:p>
+        </w:tc>
+        <w:tc>
+          <w:tcPr>
+            <w:tcW w:w="0" w:type="auto"/>
+            <w:vAlign w:val="center"/>
+          </w:tcPr>
+          <w:p>
+            <w:pPr>
+              <w:rPr>
+                <w:rFonts w:ascii="Constantia" w:hAnsi="Constantia" w:cs="Calibri"/>
+                <w:color w:val="595959"/>
+              </w:rPr>
+            </w:pPr>
+            <w:r>
+              <w:rPr>
+                <w:rFonts w:ascii="Constantia" w:hAnsi="Constantia" w:cs="Calibri"/>
+                <w:color w:val="595959"/>
+              </w:rPr>
+              <w:t>9.99</w:t>
+            </w:r>
+          </w:p>
+        </w:tc>
+        <w:tc>
+          <w:tcPr>
+            <w:tcW w:w="0" w:type="auto"/>
+            <w:vAlign w:val="center"/>
+          </w:tcPr>
+          <w:p>
+            <w:pPr>
+              <w:rPr>
+                <w:rFonts w:ascii="Constantia" w:hAnsi="Constantia" w:cs="Calibri"/>
+                <w:color w:val="595959"/>
+              </w:rPr>
+            </w:pPr>
+            <w:r>
+              <w:rPr>
+                <w:rFonts w:ascii="Constantia" w:hAnsi="Constantia" w:cs="Calibri"/>
+                <w:color w:val="595959"/>
+              </w:rPr>
+              <w:t>9.99</w:t>
+            </w:r>
+          </w:p>
+        </w:tc>
+        <w:tc>
+          <w:tcPr>
+            <w:tcW w:w="0" w:type="auto"/>
+            <w:vAlign w:val="center"/>
+          </w:tcPr>
+          <w:p>
+            <w:pPr>
+              <w:rPr>
+                <w:rFonts w:ascii="Constantia" w:hAnsi="Constantia" w:cs="Calibri"/>
+                <w:color w:val="595959"/>
+              </w:rPr>
+            </w:pPr>
+            <w:r>
+              <w:rPr>
+                <w:rFonts w:ascii="Constantia" w:hAnsi="Constantia" w:cs="Calibri"/>
+                <w:color w:val="595959"/>
+              </w:rPr>
+              <w:t>9.99</w:t>
+            </w:r>
+          </w:p>
+        </w:tc>
+        <w:tc>
+          <w:tcPr>
+            <w:tcW w:w="0" w:type="auto"/>
+            <w:vAlign w:val="center"/>
+          </w:tcPr>
+          <w:p>
+            <w:pPr>
+              <w:rPr>
+                <w:rFonts w:ascii="Constantia" w:hAnsi="Constantia" w:cs="Calibri"/>
+                <w:color w:val="595959"/>
+              </w:rPr>
+            </w:pPr>
+            <w:r>
+              <w:rPr>
+                <w:rFonts w:ascii="Constantia" w:hAnsi="Constantia" w:cs="Calibri"/>
+                <w:color w:val="595959"/>
+              </w:rPr>
+              <w:t>17.29</w:t>
             </w:r>
           </w:p>
         </w:tc>
@@ -3939,30 +4008,126 @@
         <w:tc>
           <w:tcPr>
             <w:tcW w:w="0" w:type="auto"/>
-          </w:tcPr>
-          <w:p>
-            <w:r>
-              <w:t xml:space="preserve">  -1.215053098216492</w:t>
-            </w:r>
-          </w:p>
-        </w:tc>
-        <w:tc>
-          <w:tcPr>
-            <w:tcW w:w="0" w:type="auto"/>
-          </w:tcPr>
-          <w:p>
-            <w:r>
-              <w:t xml:space="preserve">  -0.145458899720385</w:t>
-            </w:r>
-          </w:p>
-        </w:tc>
-        <w:tc>
-          <w:tcPr>
-            <w:tcW w:w="0" w:type="auto"/>
-          </w:tcPr>
-          <w:p>
-            <w:r>
-              <w:t xml:space="preserve">  -1.114058085557528</w:t>
+            <w:vAlign w:val="center"/>
+          </w:tcPr>
+          <w:p>
+            <w:pPr>
+              <w:rPr>
+                <w:rFonts w:ascii="Constantia" w:hAnsi="Constantia" w:cs="Calibri"/>
+                <w:color w:val="595959"/>
+              </w:rPr>
+            </w:pPr>
+            <w:r>
+              <w:rPr>
+                <w:rFonts w:ascii="Constantia" w:hAnsi="Constantia" w:cs="Calibri"/>
+                <w:color w:val="595959"/>
+              </w:rPr>
+              <w:t>10.00</w:t>
+            </w:r>
+          </w:p>
+        </w:tc>
+        <w:tc>
+          <w:tcPr>
+            <w:tcW w:w="0" w:type="auto"/>
+            <w:vAlign w:val="center"/>
+          </w:tcPr>
+          <w:p>
+            <w:pPr>
+              <w:rPr>
+                <w:rFonts w:ascii="Constantia" w:hAnsi="Constantia" w:cs="Calibri"/>
+                <w:color w:val="595959"/>
+              </w:rPr>
+            </w:pPr>
+            <w:r>
+              <w:rPr>
+                <w:rFonts w:ascii="Constantia" w:hAnsi="Constantia" w:cs="Calibri"/>
+                <w:color w:val="595959"/>
+              </w:rPr>
+              <w:t>10.00</w:t>
+            </w:r>
+          </w:p>
+        </w:tc>
+        <w:tc>
+          <w:tcPr>
+            <w:tcW w:w="0" w:type="auto"/>
+            <w:vAlign w:val="center"/>
+          </w:tcPr>
+          <w:p>
+            <w:pPr>
+              <w:rPr>
+                <w:rFonts w:ascii="Constantia" w:hAnsi="Constantia" w:cs="Calibri"/>
+                <w:color w:val="595959"/>
+              </w:rPr>
+            </w:pPr>
+            <w:r>
+              <w:rPr>
+                <w:rFonts w:ascii="Constantia" w:hAnsi="Constantia" w:cs="Calibri"/>
+                <w:color w:val="595959"/>
+              </w:rPr>
+              <w:t>10.00</w:t>
+            </w:r>
+          </w:p>
+        </w:tc>
+        <w:tc>
+          <w:tcPr>
+            <w:tcW w:w="0" w:type="auto"/>
+            <w:vAlign w:val="center"/>
+          </w:tcPr>
+          <w:p>
+            <w:pPr>
+              <w:rPr>
+                <w:rFonts w:ascii="Constantia" w:hAnsi="Constantia" w:cs="Calibri"/>
+                <w:color w:val="595959"/>
+              </w:rPr>
+            </w:pPr>
+            <w:r>
+              <w:rPr>
+                <w:rFonts w:ascii="Constantia" w:hAnsi="Constantia" w:cs="Calibri"/>
+                <w:color w:val="595959"/>
+              </w:rPr>
+              <w:t>10.00</w:t>
+            </w:r>
+          </w:p>
+        </w:tc>
+        <w:tc>
+          <w:tcPr>
+            <w:tcW w:w="0" w:type="auto"/>
+            <w:vAlign w:val="center"/>
+          </w:tcPr>
+          <w:p>
+            <w:pPr>
+              <w:rPr>
+                <w:rFonts w:ascii="Constantia" w:hAnsi="Constantia" w:cs="Calibri"/>
+                <w:color w:val="595959"/>
+              </w:rPr>
+            </w:pPr>
+            <w:r>
+              <w:rPr>
+                <w:rFonts w:ascii="Constantia" w:hAnsi="Constantia" w:cs="Calibri"/>
+                <w:color w:val="595959"/>
+              </w:rPr>
+              <w:t>10.00</w:t>
+            </w:r>
+          </w:p>
+        </w:tc>
+        <w:tc>
+          <w:tcPr>
+            <w:tcW w:w="0" w:type="auto"/>
+            <w:vAlign w:val="center"/>
+          </w:tcPr>
+          <w:p>
+            <w:pPr>
+              <w:rPr>
+                <w:rFonts w:ascii="Constantia" w:hAnsi="Constantia" w:cs="Calibri"/>
+                <w:color w:val="595959"/>
+              </w:rPr>
+            </w:pPr>
+            <w:r>
+              <w:rPr>
+                <w:rFonts w:ascii="Constantia" w:hAnsi="Constantia" w:cs="Calibri"/>
+                <w:color w:val="595959"/>
+              </w:rPr>
+              <w:t>17.29</w:t>
             </w:r>
           </w:p>
         </w:tc>
@@ -3974,30 +4139,126 @@
         <w:tc>
           <w:tcPr>
             <w:tcW w:w="0" w:type="auto"/>
-          </w:tcPr>
-          <w:p>
-            <w:r>
-              <w:t xml:space="preserve">  -1.180278468126933</w:t>
-            </w:r>
-          </w:p>
-        </w:tc>
-        <w:tc>
-          <w:tcPr>
-            <w:tcW w:w="0" w:type="auto"/>
-          </w:tcPr>
-          <w:p>
-            <w:r>
-              <w:t xml:space="preserve">  -0.138384908371173</w:t>
-            </w:r>
-          </w:p>
-        </w:tc>
-        <w:tc>
-          <w:tcPr>
-            <w:tcW w:w="0" w:type="auto"/>
-          </w:tcPr>
-          <w:p>
-            <w:r>
-              <w:t xml:space="preserve">  -1.109815649780068</w:t>
+            <w:vAlign w:val="center"/>
+          </w:tcPr>
+          <w:p>
+            <w:pPr>
+              <w:rPr>
+                <w:rFonts w:ascii="Constantia" w:hAnsi="Constantia" w:cs="Calibri"/>
+                <w:color w:val="595959"/>
+              </w:rPr>
+            </w:pPr>
+            <w:r>
+              <w:rPr>
+                <w:rFonts w:ascii="Constantia" w:hAnsi="Constantia" w:cs="Calibri"/>
+                <w:color w:val="595959"/>
+              </w:rPr>
+              <w:t>10.00</w:t>
+            </w:r>
+          </w:p>
+        </w:tc>
+        <w:tc>
+          <w:tcPr>
+            <w:tcW w:w="0" w:type="auto"/>
+            <w:vAlign w:val="center"/>
+          </w:tcPr>
+          <w:p>
+            <w:pPr>
+              <w:rPr>
+                <w:rFonts w:ascii="Constantia" w:hAnsi="Constantia" w:cs="Calibri"/>
+                <w:color w:val="595959"/>
+              </w:rPr>
+            </w:pPr>
+            <w:r>
+              <w:rPr>
+                <w:rFonts w:ascii="Constantia" w:hAnsi="Constantia" w:cs="Calibri"/>
+                <w:color w:val="595959"/>
+              </w:rPr>
+              <w:t>10.00</w:t>
+            </w:r>
+          </w:p>
+        </w:tc>
+        <w:tc>
+          <w:tcPr>
+            <w:tcW w:w="0" w:type="auto"/>
+            <w:vAlign w:val="center"/>
+          </w:tcPr>
+          <w:p>
+            <w:pPr>
+              <w:rPr>
+                <w:rFonts w:ascii="Constantia" w:hAnsi="Constantia" w:cs="Calibri"/>
+                <w:color w:val="595959"/>
+              </w:rPr>
+            </w:pPr>
+            <w:r>
+              <w:rPr>
+                <w:rFonts w:ascii="Constantia" w:hAnsi="Constantia" w:cs="Calibri"/>
+                <w:color w:val="595959"/>
+              </w:rPr>
+              <w:t>10.00</w:t>
+            </w:r>
+          </w:p>
+        </w:tc>
+        <w:tc>
+          <w:tcPr>
+            <w:tcW w:w="0" w:type="auto"/>
+            <w:vAlign w:val="center"/>
+          </w:tcPr>
+          <w:p>
+            <w:pPr>
+              <w:rPr>
+                <w:rFonts w:ascii="Constantia" w:hAnsi="Constantia" w:cs="Calibri"/>
+                <w:color w:val="595959"/>
+              </w:rPr>
+            </w:pPr>
+            <w:r>
+              <w:rPr>
+                <w:rFonts w:ascii="Constantia" w:hAnsi="Constantia" w:cs="Calibri"/>
+                <w:color w:val="595959"/>
+              </w:rPr>
+              <w:t>10.00</w:t>
+            </w:r>
+          </w:p>
+        </w:tc>
+        <w:tc>
+          <w:tcPr>
+            <w:tcW w:w="0" w:type="auto"/>
+            <w:vAlign w:val="center"/>
+          </w:tcPr>
+          <w:p>
+            <w:pPr>
+              <w:rPr>
+                <w:rFonts w:ascii="Constantia" w:hAnsi="Constantia" w:cs="Calibri"/>
+                <w:color w:val="595959"/>
+              </w:rPr>
+            </w:pPr>
+            <w:r>
+              <w:rPr>
+                <w:rFonts w:ascii="Constantia" w:hAnsi="Constantia" w:cs="Calibri"/>
+                <w:color w:val="595959"/>
+              </w:rPr>
+              <w:t>10.00</w:t>
+            </w:r>
+          </w:p>
+        </w:tc>
+        <w:tc>
+          <w:tcPr>
+            <w:tcW w:w="0" w:type="auto"/>
+            <w:vAlign w:val="center"/>
+          </w:tcPr>
+          <w:p>
+            <w:pPr>
+              <w:rPr>
+                <w:rFonts w:ascii="Constantia" w:hAnsi="Constantia" w:cs="Calibri"/>
+                <w:color w:val="595959"/>
+              </w:rPr>
+            </w:pPr>
+            <w:r>
+              <w:rPr>
+                <w:rFonts w:ascii="Constantia" w:hAnsi="Constantia" w:cs="Calibri"/>
+                <w:color w:val="595959"/>
+              </w:rPr>
+              <w:t>17.29</w:t>
             </w:r>
           </w:p>
         </w:tc>
@@ -4009,30 +4270,126 @@
         <w:tc>
           <w:tcPr>
             <w:tcW w:w="0" w:type="auto"/>
-          </w:tcPr>
-          <w:p>
-            <w:r>
-              <w:t xml:space="preserve">  -1.236546176747224</w:t>
-            </w:r>
-          </w:p>
-        </w:tc>
-        <w:tc>
-          <w:tcPr>
-            <w:tcW w:w="0" w:type="auto"/>
-          </w:tcPr>
-          <w:p>
-            <w:r>
-              <w:t xml:space="preserve">  -0.149831105871903</w:t>
-            </w:r>
-          </w:p>
-        </w:tc>
-        <w:tc>
-          <w:tcPr>
-            <w:tcW w:w="0" w:type="auto"/>
-          </w:tcPr>
-          <w:p>
-            <w:r>
-              <w:t xml:space="preserve">  -1.113958609908807</w:t>
+            <w:vAlign w:val="center"/>
+          </w:tcPr>
+          <w:p>
+            <w:pPr>
+              <w:rPr>
+                <w:rFonts w:ascii="Constantia" w:hAnsi="Constantia" w:cs="Calibri"/>
+                <w:color w:val="595959"/>
+              </w:rPr>
+            </w:pPr>
+            <w:r>
+              <w:rPr>
+                <w:rFonts w:ascii="Constantia" w:hAnsi="Constantia" w:cs="Calibri"/>
+                <w:color w:val="595959"/>
+              </w:rPr>
+              <w:t>9.99</w:t>
+            </w:r>
+          </w:p>
+        </w:tc>
+        <w:tc>
+          <w:tcPr>
+            <w:tcW w:w="0" w:type="auto"/>
+            <w:vAlign w:val="center"/>
+          </w:tcPr>
+          <w:p>
+            <w:pPr>
+              <w:rPr>
+                <w:rFonts w:ascii="Constantia" w:hAnsi="Constantia" w:cs="Calibri"/>
+                <w:color w:val="595959"/>
+              </w:rPr>
+            </w:pPr>
+            <w:r>
+              <w:rPr>
+                <w:rFonts w:ascii="Constantia" w:hAnsi="Constantia" w:cs="Calibri"/>
+                <w:color w:val="595959"/>
+              </w:rPr>
+              <w:t>9.99</w:t>
+            </w:r>
+          </w:p>
+        </w:tc>
+        <w:tc>
+          <w:tcPr>
+            <w:tcW w:w="0" w:type="auto"/>
+            <w:vAlign w:val="center"/>
+          </w:tcPr>
+          <w:p>
+            <w:pPr>
+              <w:rPr>
+                <w:rFonts w:ascii="Constantia" w:hAnsi="Constantia" w:cs="Calibri"/>
+                <w:color w:val="595959"/>
+              </w:rPr>
+            </w:pPr>
+            <w:r>
+              <w:rPr>
+                <w:rFonts w:ascii="Constantia" w:hAnsi="Constantia" w:cs="Calibri"/>
+                <w:color w:val="595959"/>
+              </w:rPr>
+              <w:t>9.99</w:t>
+            </w:r>
+          </w:p>
+        </w:tc>
+        <w:tc>
+          <w:tcPr>
+            <w:tcW w:w="0" w:type="auto"/>
+            <w:vAlign w:val="center"/>
+          </w:tcPr>
+          <w:p>
+            <w:pPr>
+              <w:rPr>
+                <w:rFonts w:ascii="Constantia" w:hAnsi="Constantia" w:cs="Calibri"/>
+                <w:color w:val="595959"/>
+              </w:rPr>
+            </w:pPr>
+            <w:r>
+              <w:rPr>
+                <w:rFonts w:ascii="Constantia" w:hAnsi="Constantia" w:cs="Calibri"/>
+                <w:color w:val="595959"/>
+              </w:rPr>
+              <w:t>9.99</w:t>
+            </w:r>
+          </w:p>
+        </w:tc>
+        <w:tc>
+          <w:tcPr>
+            <w:tcW w:w="0" w:type="auto"/>
+            <w:vAlign w:val="center"/>
+          </w:tcPr>
+          <w:p>
+            <w:pPr>
+              <w:rPr>
+                <w:rFonts w:ascii="Constantia" w:hAnsi="Constantia" w:cs="Calibri"/>
+                <w:color w:val="595959"/>
+              </w:rPr>
+            </w:pPr>
+            <w:r>
+              <w:rPr>
+                <w:rFonts w:ascii="Constantia" w:hAnsi="Constantia" w:cs="Calibri"/>
+                <w:color w:val="595959"/>
+              </w:rPr>
+              <w:t>9.99</w:t>
+            </w:r>
+          </w:p>
+        </w:tc>
+        <w:tc>
+          <w:tcPr>
+            <w:tcW w:w="0" w:type="auto"/>
+            <w:vAlign w:val="center"/>
+          </w:tcPr>
+          <w:p>
+            <w:pPr>
+              <w:rPr>
+                <w:rFonts w:ascii="Constantia" w:hAnsi="Constantia" w:cs="Calibri"/>
+                <w:color w:val="595959"/>
+              </w:rPr>
+            </w:pPr>
+            <w:r>
+              <w:rPr>
+                <w:rFonts w:ascii="Constantia" w:hAnsi="Constantia" w:cs="Calibri"/>
+                <w:color w:val="595959"/>
+              </w:rPr>
+              <w:t>17.29</w:t>
             </w:r>
           </w:p>
         </w:tc>
@@ -4044,30 +4401,126 @@
         <w:tc>
           <w:tcPr>
             <w:tcW w:w="0" w:type="auto"/>
-          </w:tcPr>
-          <w:p>
-            <w:r>
-              <w:t xml:space="preserve">  -1.201771044788626</w:t>
-            </w:r>
-          </w:p>
-        </w:tc>
-        <w:tc>
-          <w:tcPr>
-            <w:tcW w:w="0" w:type="auto"/>
-          </w:tcPr>
-          <w:p>
-            <w:r>
-              <w:t xml:space="preserve">  -0.142757012430527</w:t>
-            </w:r>
-          </w:p>
-        </w:tc>
-        <w:tc>
-          <w:tcPr>
-            <w:tcW w:w="0" w:type="auto"/>
-          </w:tcPr>
-          <w:p>
-            <w:r>
-              <w:t xml:space="preserve">  -1.113084904560412</w:t>
+            <w:vAlign w:val="center"/>
+          </w:tcPr>
+          <w:p>
+            <w:pPr>
+              <w:rPr>
+                <w:rFonts w:ascii="Constantia" w:hAnsi="Constantia" w:cs="Calibri"/>
+                <w:color w:val="595959"/>
+              </w:rPr>
+            </w:pPr>
+            <w:r>
+              <w:rPr>
+                <w:rFonts w:ascii="Constantia" w:hAnsi="Constantia" w:cs="Calibri"/>
+                <w:color w:val="595959"/>
+              </w:rPr>
+              <w:t>9.99</w:t>
+            </w:r>
+          </w:p>
+        </w:tc>
+        <w:tc>
+          <w:tcPr>
+            <w:tcW w:w="0" w:type="auto"/>
+            <w:vAlign w:val="center"/>
+          </w:tcPr>
+          <w:p>
+            <w:pPr>
+              <w:rPr>
+                <w:rFonts w:ascii="Constantia" w:hAnsi="Constantia" w:cs="Calibri"/>
+                <w:color w:val="595959"/>
+              </w:rPr>
+            </w:pPr>
+            <w:r>
+              <w:rPr>
+                <w:rFonts w:ascii="Constantia" w:hAnsi="Constantia" w:cs="Calibri"/>
+                <w:color w:val="595959"/>
+              </w:rPr>
+              <w:t>9.99</w:t>
+            </w:r>
+          </w:p>
+        </w:tc>
+        <w:tc>
+          <w:tcPr>
+            <w:tcW w:w="0" w:type="auto"/>
+            <w:vAlign w:val="center"/>
+          </w:tcPr>
+          <w:p>
+            <w:pPr>
+              <w:rPr>
+                <w:rFonts w:ascii="Constantia" w:hAnsi="Constantia" w:cs="Calibri"/>
+                <w:color w:val="595959"/>
+              </w:rPr>
+            </w:pPr>
+            <w:r>
+              <w:rPr>
+                <w:rFonts w:ascii="Constantia" w:hAnsi="Constantia" w:cs="Calibri"/>
+                <w:color w:val="595959"/>
+              </w:rPr>
+              <w:t>9.99</w:t>
+            </w:r>
+          </w:p>
+        </w:tc>
+        <w:tc>
+          <w:tcPr>
+            <w:tcW w:w="0" w:type="auto"/>
+            <w:vAlign w:val="center"/>
+          </w:tcPr>
+          <w:p>
+            <w:pPr>
+              <w:rPr>
+                <w:rFonts w:ascii="Constantia" w:hAnsi="Constantia" w:cs="Calibri"/>
+                <w:color w:val="595959"/>
+              </w:rPr>
+            </w:pPr>
+            <w:r>
+              <w:rPr>
+                <w:rFonts w:ascii="Constantia" w:hAnsi="Constantia" w:cs="Calibri"/>
+                <w:color w:val="595959"/>
+              </w:rPr>
+              <w:t>9.99</w:t>
+            </w:r>
+          </w:p>
+        </w:tc>
+        <w:tc>
+          <w:tcPr>
+            <w:tcW w:w="0" w:type="auto"/>
+            <w:vAlign w:val="center"/>
+          </w:tcPr>
+          <w:p>
+            <w:pPr>
+              <w:rPr>
+                <w:rFonts w:ascii="Constantia" w:hAnsi="Constantia" w:cs="Calibri"/>
+                <w:color w:val="595959"/>
+              </w:rPr>
+            </w:pPr>
+            <w:r>
+              <w:rPr>
+                <w:rFonts w:ascii="Constantia" w:hAnsi="Constantia" w:cs="Calibri"/>
+                <w:color w:val="595959"/>
+              </w:rPr>
+              <w:t>9.99</w:t>
+            </w:r>
+          </w:p>
+        </w:tc>
+        <w:tc>
+          <w:tcPr>
+            <w:tcW w:w="0" w:type="auto"/>
+            <w:vAlign w:val="center"/>
+          </w:tcPr>
+          <w:p>
+            <w:pPr>
+              <w:rPr>
+                <w:rFonts w:ascii="Constantia" w:hAnsi="Constantia" w:cs="Calibri"/>
+                <w:color w:val="595959"/>
+              </w:rPr>
+            </w:pPr>
+            <w:r>
+              <w:rPr>
+                <w:rFonts w:ascii="Constantia" w:hAnsi="Constantia" w:cs="Calibri"/>
+                <w:color w:val="595959"/>
+              </w:rPr>
+              <w:t>17.29</w:t>
             </w:r>
           </w:p>
         </w:tc>
@@ -4079,30 +4532,126 @@
         <w:tc>
           <w:tcPr>
             <w:tcW w:w="0" w:type="auto"/>
-          </w:tcPr>
-          <w:p>
-            <w:r>
-              <w:t xml:space="preserve">  -1.223263119592998</w:t>
-            </w:r>
-          </w:p>
-        </w:tc>
-        <w:tc>
-          <w:tcPr>
-            <w:tcW w:w="0" w:type="auto"/>
-          </w:tcPr>
-          <w:p>
-            <w:r>
-              <w:t xml:space="preserve">  -0.147129014400100</w:t>
-            </w:r>
-          </w:p>
-        </w:tc>
-        <w:tc>
-          <w:tcPr>
-            <w:tcW w:w="0" w:type="auto"/>
-          </w:tcPr>
-          <w:p>
-            <w:r>
-              <w:t xml:space="preserve">  -1.114263053208762</w:t>
+            <w:vAlign w:val="center"/>
+          </w:tcPr>
+          <w:p>
+            <w:pPr>
+              <w:rPr>
+                <w:rFonts w:ascii="Constantia" w:hAnsi="Constantia" w:cs="Calibri"/>
+                <w:color w:val="595959"/>
+              </w:rPr>
+            </w:pPr>
+            <w:r>
+              <w:rPr>
+                <w:rFonts w:ascii="Constantia" w:hAnsi="Constantia" w:cs="Calibri"/>
+                <w:color w:val="595959"/>
+              </w:rPr>
+              <w:t>9.99</w:t>
+            </w:r>
+          </w:p>
+        </w:tc>
+        <w:tc>
+          <w:tcPr>
+            <w:tcW w:w="0" w:type="auto"/>
+            <w:vAlign w:val="center"/>
+          </w:tcPr>
+          <w:p>
+            <w:pPr>
+              <w:rPr>
+                <w:rFonts w:ascii="Constantia" w:hAnsi="Constantia" w:cs="Calibri"/>
+                <w:color w:val="595959"/>
+              </w:rPr>
+            </w:pPr>
+            <w:r>
+              <w:rPr>
+                <w:rFonts w:ascii="Constantia" w:hAnsi="Constantia" w:cs="Calibri"/>
+                <w:color w:val="595959"/>
+              </w:rPr>
+              <w:t>9.99</w:t>
+            </w:r>
+          </w:p>
+        </w:tc>
+        <w:tc>
+          <w:tcPr>
+            <w:tcW w:w="0" w:type="auto"/>
+            <w:vAlign w:val="center"/>
+          </w:tcPr>
+          <w:p>
+            <w:pPr>
+              <w:rPr>
+                <w:rFonts w:ascii="Constantia" w:hAnsi="Constantia" w:cs="Calibri"/>
+                <w:color w:val="595959"/>
+              </w:rPr>
+            </w:pPr>
+            <w:r>
+              <w:rPr>
+                <w:rFonts w:ascii="Constantia" w:hAnsi="Constantia" w:cs="Calibri"/>
+                <w:color w:val="595959"/>
+              </w:rPr>
+              <w:t>9.99</w:t>
+            </w:r>
+          </w:p>
+        </w:tc>
+        <w:tc>
+          <w:tcPr>
+            <w:tcW w:w="0" w:type="auto"/>
+            <w:vAlign w:val="center"/>
+          </w:tcPr>
+          <w:p>
+            <w:pPr>
+              <w:rPr>
+                <w:rFonts w:ascii="Constantia" w:hAnsi="Constantia" w:cs="Calibri"/>
+                <w:color w:val="595959"/>
+              </w:rPr>
+            </w:pPr>
+            <w:r>
+              <w:rPr>
+                <w:rFonts w:ascii="Constantia" w:hAnsi="Constantia" w:cs="Calibri"/>
+                <w:color w:val="595959"/>
+              </w:rPr>
+              <w:t>9.99</w:t>
+            </w:r>
+          </w:p>
+        </w:tc>
+        <w:tc>
+          <w:tcPr>
+            <w:tcW w:w="0" w:type="auto"/>
+            <w:vAlign w:val="center"/>
+          </w:tcPr>
+          <w:p>
+            <w:pPr>
+              <w:rPr>
+                <w:rFonts w:ascii="Constantia" w:hAnsi="Constantia" w:cs="Calibri"/>
+                <w:color w:val="595959"/>
+              </w:rPr>
+            </w:pPr>
+            <w:r>
+              <w:rPr>
+                <w:rFonts w:ascii="Constantia" w:hAnsi="Constantia" w:cs="Calibri"/>
+                <w:color w:val="595959"/>
+              </w:rPr>
+              <w:t>9.99</w:t>
+            </w:r>
+          </w:p>
+        </w:tc>
+        <w:tc>
+          <w:tcPr>
+            <w:tcW w:w="0" w:type="auto"/>
+            <w:vAlign w:val="center"/>
+          </w:tcPr>
+          <w:p>
+            <w:pPr>
+              <w:rPr>
+                <w:rFonts w:ascii="Constantia" w:hAnsi="Constantia" w:cs="Calibri"/>
+                <w:color w:val="595959"/>
+              </w:rPr>
+            </w:pPr>
+            <w:r>
+              <w:rPr>
+                <w:rFonts w:ascii="Constantia" w:hAnsi="Constantia" w:cs="Calibri"/>
+                <w:color w:val="595959"/>
+              </w:rPr>
+              <w:t>17.29</w:t>
             </w:r>
           </w:p>
         </w:tc>
@@ -4114,30 +4663,126 @@
         <w:tc>
           <w:tcPr>
             <w:tcW w:w="0" w:type="auto"/>
-          </w:tcPr>
-          <w:p>
-            <w:r>
-              <w:t xml:space="preserve">  -1.228336465540841</w:t>
-            </w:r>
-          </w:p>
-        </w:tc>
-        <w:tc>
-          <w:tcPr>
-            <w:tcW w:w="0" w:type="auto"/>
-          </w:tcPr>
-          <w:p>
-            <w:r>
-              <w:t xml:space="preserve">  -0.148161054288207</w:t>
-            </w:r>
-          </w:p>
-        </w:tc>
-        <w:tc>
-          <w:tcPr>
-            <w:tcW w:w="0" w:type="auto"/>
-          </w:tcPr>
-          <w:p>
-            <w:r>
-              <w:t xml:space="preserve">  -1.114239229083072</w:t>
+            <w:vAlign w:val="center"/>
+          </w:tcPr>
+          <w:p>
+            <w:pPr>
+              <w:rPr>
+                <w:rFonts w:ascii="Constantia" w:hAnsi="Constantia" w:cs="Calibri"/>
+                <w:color w:val="595959"/>
+              </w:rPr>
+            </w:pPr>
+            <w:r>
+              <w:rPr>
+                <w:rFonts w:ascii="Constantia" w:hAnsi="Constantia" w:cs="Calibri"/>
+                <w:color w:val="595959"/>
+              </w:rPr>
+              <w:t>10.00</w:t>
+            </w:r>
+          </w:p>
+        </w:tc>
+        <w:tc>
+          <w:tcPr>
+            <w:tcW w:w="0" w:type="auto"/>
+            <w:vAlign w:val="center"/>
+          </w:tcPr>
+          <w:p>
+            <w:pPr>
+              <w:rPr>
+                <w:rFonts w:ascii="Constantia" w:hAnsi="Constantia" w:cs="Calibri"/>
+                <w:color w:val="595959"/>
+              </w:rPr>
+            </w:pPr>
+            <w:r>
+              <w:rPr>
+                <w:rFonts w:ascii="Constantia" w:hAnsi="Constantia" w:cs="Calibri"/>
+                <w:color w:val="595959"/>
+              </w:rPr>
+              <w:t>10.00</w:t>
+            </w:r>
+          </w:p>
+        </w:tc>
+        <w:tc>
+          <w:tcPr>
+            <w:tcW w:w="0" w:type="auto"/>
+            <w:vAlign w:val="center"/>
+          </w:tcPr>
+          <w:p>
+            <w:pPr>
+              <w:rPr>
+                <w:rFonts w:ascii="Constantia" w:hAnsi="Constantia" w:cs="Calibri"/>
+                <w:color w:val="595959"/>
+              </w:rPr>
+            </w:pPr>
+            <w:r>
+              <w:rPr>
+                <w:rFonts w:ascii="Constantia" w:hAnsi="Constantia" w:cs="Calibri"/>
+                <w:color w:val="595959"/>
+              </w:rPr>
+              <w:t>10.00</w:t>
+            </w:r>
+          </w:p>
+        </w:tc>
+        <w:tc>
+          <w:tcPr>
+            <w:tcW w:w="0" w:type="auto"/>
+            <w:vAlign w:val="center"/>
+          </w:tcPr>
+          <w:p>
+            <w:pPr>
+              <w:rPr>
+                <w:rFonts w:ascii="Constantia" w:hAnsi="Constantia" w:cs="Calibri"/>
+                <w:color w:val="595959"/>
+              </w:rPr>
+            </w:pPr>
+            <w:r>
+              <w:rPr>
+                <w:rFonts w:ascii="Constantia" w:hAnsi="Constantia" w:cs="Calibri"/>
+                <w:color w:val="595959"/>
+              </w:rPr>
+              <w:t>10.00</w:t>
+            </w:r>
+          </w:p>
+        </w:tc>
+        <w:tc>
+          <w:tcPr>
+            <w:tcW w:w="0" w:type="auto"/>
+            <w:vAlign w:val="center"/>
+          </w:tcPr>
+          <w:p>
+            <w:pPr>
+              <w:rPr>
+                <w:rFonts w:ascii="Constantia" w:hAnsi="Constantia" w:cs="Calibri"/>
+                <w:color w:val="595959"/>
+              </w:rPr>
+            </w:pPr>
+            <w:r>
+              <w:rPr>
+                <w:rFonts w:ascii="Constantia" w:hAnsi="Constantia" w:cs="Calibri"/>
+                <w:color w:val="595959"/>
+              </w:rPr>
+              <w:t>10.00</w:t>
+            </w:r>
+          </w:p>
+        </w:tc>
+        <w:tc>
+          <w:tcPr>
+            <w:tcW w:w="0" w:type="auto"/>
+            <w:vAlign w:val="center"/>
+          </w:tcPr>
+          <w:p>
+            <w:pPr>
+              <w:rPr>
+                <w:rFonts w:ascii="Constantia" w:hAnsi="Constantia" w:cs="Calibri"/>
+                <w:color w:val="595959"/>
+              </w:rPr>
+            </w:pPr>
+            <w:r>
+              <w:rPr>
+                <w:rFonts w:ascii="Constantia" w:hAnsi="Constantia" w:cs="Calibri"/>
+                <w:color w:val="595959"/>
+              </w:rPr>
+              <w:t>17.29</w:t>
             </w:r>
           </w:p>
         </w:tc>
@@ -4149,30 +4794,126 @@
         <w:tc>
           <w:tcPr>
             <w:tcW w:w="0" w:type="auto"/>
-          </w:tcPr>
-          <w:p>
-            <w:r>
-              <w:t xml:space="preserve">  -1.220126946033374</w:t>
-            </w:r>
-          </w:p>
-        </w:tc>
-        <w:tc>
-          <w:tcPr>
-            <w:tcW w:w="0" w:type="auto"/>
-          </w:tcPr>
-          <w:p>
-            <w:r>
-              <w:t xml:space="preserve">  -0.146491041700656</w:t>
-            </w:r>
-          </w:p>
-        </w:tc>
-        <w:tc>
-          <w:tcPr>
-            <w:tcW w:w="0" w:type="auto"/>
-          </w:tcPr>
-          <w:p>
-            <w:r>
-              <w:t xml:space="preserve">  -1.114220365394899</w:t>
+            <w:vAlign w:val="center"/>
+          </w:tcPr>
+          <w:p>
+            <w:pPr>
+              <w:rPr>
+                <w:rFonts w:ascii="Constantia" w:hAnsi="Constantia" w:cs="Calibri"/>
+                <w:color w:val="595959"/>
+              </w:rPr>
+            </w:pPr>
+            <w:r>
+              <w:rPr>
+                <w:rFonts w:ascii="Constantia" w:hAnsi="Constantia" w:cs="Calibri"/>
+                <w:color w:val="595959"/>
+              </w:rPr>
+              <w:t>9.99</w:t>
+            </w:r>
+          </w:p>
+        </w:tc>
+        <w:tc>
+          <w:tcPr>
+            <w:tcW w:w="0" w:type="auto"/>
+            <w:vAlign w:val="center"/>
+          </w:tcPr>
+          <w:p>
+            <w:pPr>
+              <w:rPr>
+                <w:rFonts w:ascii="Constantia" w:hAnsi="Constantia" w:cs="Calibri"/>
+                <w:color w:val="595959"/>
+              </w:rPr>
+            </w:pPr>
+            <w:r>
+              <w:rPr>
+                <w:rFonts w:ascii="Constantia" w:hAnsi="Constantia" w:cs="Calibri"/>
+                <w:color w:val="595959"/>
+              </w:rPr>
+              <w:t>9.99</w:t>
+            </w:r>
+          </w:p>
+        </w:tc>
+        <w:tc>
+          <w:tcPr>
+            <w:tcW w:w="0" w:type="auto"/>
+            <w:vAlign w:val="center"/>
+          </w:tcPr>
+          <w:p>
+            <w:pPr>
+              <w:rPr>
+                <w:rFonts w:ascii="Constantia" w:hAnsi="Constantia" w:cs="Calibri"/>
+                <w:color w:val="595959"/>
+              </w:rPr>
+            </w:pPr>
+            <w:r>
+              <w:rPr>
+                <w:rFonts w:ascii="Constantia" w:hAnsi="Constantia" w:cs="Calibri"/>
+                <w:color w:val="595959"/>
+              </w:rPr>
+              <w:t>9.99</w:t>
+            </w:r>
+          </w:p>
+        </w:tc>
+        <w:tc>
+          <w:tcPr>
+            <w:tcW w:w="0" w:type="auto"/>
+            <w:vAlign w:val="center"/>
+          </w:tcPr>
+          <w:p>
+            <w:pPr>
+              <w:rPr>
+                <w:rFonts w:ascii="Constantia" w:hAnsi="Constantia" w:cs="Calibri"/>
+                <w:color w:val="595959"/>
+              </w:rPr>
+            </w:pPr>
+            <w:r>
+              <w:rPr>
+                <w:rFonts w:ascii="Constantia" w:hAnsi="Constantia" w:cs="Calibri"/>
+                <w:color w:val="595959"/>
+              </w:rPr>
+              <w:t>9.99</w:t>
+            </w:r>
+          </w:p>
+        </w:tc>
+        <w:tc>
+          <w:tcPr>
+            <w:tcW w:w="0" w:type="auto"/>
+            <w:vAlign w:val="center"/>
+          </w:tcPr>
+          <w:p>
+            <w:pPr>
+              <w:rPr>
+                <w:rFonts w:ascii="Constantia" w:hAnsi="Constantia" w:cs="Calibri"/>
+                <w:color w:val="595959"/>
+              </w:rPr>
+            </w:pPr>
+            <w:r>
+              <w:rPr>
+                <w:rFonts w:ascii="Constantia" w:hAnsi="Constantia" w:cs="Calibri"/>
+                <w:color w:val="595959"/>
+              </w:rPr>
+              <w:t>9.99</w:t>
+            </w:r>
+          </w:p>
+        </w:tc>
+        <w:tc>
+          <w:tcPr>
+            <w:tcW w:w="0" w:type="auto"/>
+            <w:vAlign w:val="center"/>
+          </w:tcPr>
+          <w:p>
+            <w:pPr>
+              <w:rPr>
+                <w:rFonts w:ascii="Constantia" w:hAnsi="Constantia" w:cs="Calibri"/>
+                <w:color w:val="595959"/>
+              </w:rPr>
+            </w:pPr>
+            <w:r>
+              <w:rPr>
+                <w:rFonts w:ascii="Constantia" w:hAnsi="Constantia" w:cs="Calibri"/>
+                <w:color w:val="595959"/>
+              </w:rPr>
+              <w:t>17.29</w:t>
             </w:r>
           </w:p>
         </w:tc>
@@ -4184,30 +4925,126 @@
         <w:tc>
           <w:tcPr>
             <w:tcW w:w="0" w:type="auto"/>
-          </w:tcPr>
-          <w:p>
-            <w:r>
-              <w:t xml:space="preserve">  -1.225200675374574</w:t>
-            </w:r>
-          </w:p>
-        </w:tc>
-        <w:tc>
-          <w:tcPr>
-            <w:tcW w:w="0" w:type="auto"/>
-          </w:tcPr>
-          <w:p>
-            <w:r>
-              <w:t xml:space="preserve">  -0.147523159580140</w:t>
-            </w:r>
-          </w:p>
-        </w:tc>
-        <w:tc>
-          <w:tcPr>
-            <w:tcW w:w="0" w:type="auto"/>
-          </w:tcPr>
-          <w:p>
-            <w:r>
-              <w:t xml:space="preserve">  -1.114267485054173</w:t>
+            <w:vAlign w:val="center"/>
+          </w:tcPr>
+          <w:p>
+            <w:pPr>
+              <w:rPr>
+                <w:rFonts w:ascii="Constantia" w:hAnsi="Constantia" w:cs="Calibri"/>
+                <w:color w:val="595959"/>
+              </w:rPr>
+            </w:pPr>
+            <w:r>
+              <w:rPr>
+                <w:rFonts w:ascii="Constantia" w:hAnsi="Constantia" w:cs="Calibri"/>
+                <w:color w:val="595959"/>
+              </w:rPr>
+              <w:t>9.99</w:t>
+            </w:r>
+          </w:p>
+        </w:tc>
+        <w:tc>
+          <w:tcPr>
+            <w:tcW w:w="0" w:type="auto"/>
+            <w:vAlign w:val="center"/>
+          </w:tcPr>
+          <w:p>
+            <w:pPr>
+              <w:rPr>
+                <w:rFonts w:ascii="Constantia" w:hAnsi="Constantia" w:cs="Calibri"/>
+                <w:color w:val="595959"/>
+              </w:rPr>
+            </w:pPr>
+            <w:r>
+              <w:rPr>
+                <w:rFonts w:ascii="Constantia" w:hAnsi="Constantia" w:cs="Calibri"/>
+                <w:color w:val="595959"/>
+              </w:rPr>
+              <w:t>9.99</w:t>
+            </w:r>
+          </w:p>
+        </w:tc>
+        <w:tc>
+          <w:tcPr>
+            <w:tcW w:w="0" w:type="auto"/>
+            <w:vAlign w:val="center"/>
+          </w:tcPr>
+          <w:p>
+            <w:pPr>
+              <w:rPr>
+                <w:rFonts w:ascii="Constantia" w:hAnsi="Constantia" w:cs="Calibri"/>
+                <w:color w:val="595959"/>
+              </w:rPr>
+            </w:pPr>
+            <w:r>
+              <w:rPr>
+                <w:rFonts w:ascii="Constantia" w:hAnsi="Constantia" w:cs="Calibri"/>
+                <w:color w:val="595959"/>
+              </w:rPr>
+              <w:t>9.99</w:t>
+            </w:r>
+          </w:p>
+        </w:tc>
+        <w:tc>
+          <w:tcPr>
+            <w:tcW w:w="0" w:type="auto"/>
+            <w:vAlign w:val="center"/>
+          </w:tcPr>
+          <w:p>
+            <w:pPr>
+              <w:rPr>
+                <w:rFonts w:ascii="Constantia" w:hAnsi="Constantia" w:cs="Calibri"/>
+                <w:color w:val="595959"/>
+              </w:rPr>
+            </w:pPr>
+            <w:r>
+              <w:rPr>
+                <w:rFonts w:ascii="Constantia" w:hAnsi="Constantia" w:cs="Calibri"/>
+                <w:color w:val="595959"/>
+              </w:rPr>
+              <w:t>9.99</w:t>
+            </w:r>
+          </w:p>
+        </w:tc>
+        <w:tc>
+          <w:tcPr>
+            <w:tcW w:w="0" w:type="auto"/>
+            <w:vAlign w:val="center"/>
+          </w:tcPr>
+          <w:p>
+            <w:pPr>
+              <w:rPr>
+                <w:rFonts w:ascii="Constantia" w:hAnsi="Constantia" w:cs="Calibri"/>
+                <w:color w:val="595959"/>
+              </w:rPr>
+            </w:pPr>
+            <w:r>
+              <w:rPr>
+                <w:rFonts w:ascii="Constantia" w:hAnsi="Constantia" w:cs="Calibri"/>
+                <w:color w:val="595959"/>
+              </w:rPr>
+              <w:t>9.99</w:t>
+            </w:r>
+          </w:p>
+        </w:tc>
+        <w:tc>
+          <w:tcPr>
+            <w:tcW w:w="0" w:type="auto"/>
+            <w:vAlign w:val="center"/>
+          </w:tcPr>
+          <w:p>
+            <w:pPr>
+              <w:rPr>
+                <w:rFonts w:ascii="Constantia" w:hAnsi="Constantia" w:cs="Calibri"/>
+                <w:color w:val="595959"/>
+              </w:rPr>
+            </w:pPr>
+            <w:r>
+              <w:rPr>
+                <w:rFonts w:ascii="Constantia" w:hAnsi="Constantia" w:cs="Calibri"/>
+                <w:color w:val="595959"/>
+              </w:rPr>
+              <w:t>17.29</w:t>
             </w:r>
           </w:p>
         </w:tc>
@@ -4219,30 +5056,126 @@
         <w:tc>
           <w:tcPr>
             <w:tcW w:w="0" w:type="auto"/>
-          </w:tcPr>
-          <w:p>
-            <w:r>
-              <w:t xml:space="preserve">  -1.226398599589143</w:t>
-            </w:r>
-          </w:p>
-        </w:tc>
-        <w:tc>
-          <w:tcPr>
-            <w:tcW w:w="0" w:type="auto"/>
-          </w:tcPr>
-          <w:p>
-            <w:r>
-              <w:t xml:space="preserve">  -0.147766846012147</w:t>
-            </w:r>
-          </w:p>
-        </w:tc>
-        <w:tc>
-          <w:tcPr>
-            <w:tcW w:w="0" w:type="auto"/>
-          </w:tcPr>
-          <w:p>
-            <w:r>
-              <w:t xml:space="preserve">  -1.114261856030274</w:t>
+            <w:vAlign w:val="center"/>
+          </w:tcPr>
+          <w:p>
+            <w:pPr>
+              <w:rPr>
+                <w:rFonts w:ascii="Constantia" w:hAnsi="Constantia" w:cs="Calibri"/>
+                <w:color w:val="595959"/>
+              </w:rPr>
+            </w:pPr>
+            <w:r>
+              <w:rPr>
+                <w:rFonts w:ascii="Constantia" w:hAnsi="Constantia" w:cs="Calibri"/>
+                <w:color w:val="595959"/>
+              </w:rPr>
+              <w:t>9.99</w:t>
+            </w:r>
+          </w:p>
+        </w:tc>
+        <w:tc>
+          <w:tcPr>
+            <w:tcW w:w="0" w:type="auto"/>
+            <w:vAlign w:val="center"/>
+          </w:tcPr>
+          <w:p>
+            <w:pPr>
+              <w:rPr>
+                <w:rFonts w:ascii="Constantia" w:hAnsi="Constantia" w:cs="Calibri"/>
+                <w:color w:val="595959"/>
+              </w:rPr>
+            </w:pPr>
+            <w:r>
+              <w:rPr>
+                <w:rFonts w:ascii="Constantia" w:hAnsi="Constantia" w:cs="Calibri"/>
+                <w:color w:val="595959"/>
+              </w:rPr>
+              <w:t>9.99</w:t>
+            </w:r>
+          </w:p>
+        </w:tc>
+        <w:tc>
+          <w:tcPr>
+            <w:tcW w:w="0" w:type="auto"/>
+            <w:vAlign w:val="center"/>
+          </w:tcPr>
+          <w:p>
+            <w:pPr>
+              <w:rPr>
+                <w:rFonts w:ascii="Constantia" w:hAnsi="Constantia" w:cs="Calibri"/>
+                <w:color w:val="595959"/>
+              </w:rPr>
+            </w:pPr>
+            <w:r>
+              <w:rPr>
+                <w:rFonts w:ascii="Constantia" w:hAnsi="Constantia" w:cs="Calibri"/>
+                <w:color w:val="595959"/>
+              </w:rPr>
+              <w:t>9.99</w:t>
+            </w:r>
+          </w:p>
+        </w:tc>
+        <w:tc>
+          <w:tcPr>
+            <w:tcW w:w="0" w:type="auto"/>
+            <w:vAlign w:val="center"/>
+          </w:tcPr>
+          <w:p>
+            <w:pPr>
+              <w:rPr>
+                <w:rFonts w:ascii="Constantia" w:hAnsi="Constantia" w:cs="Calibri"/>
+                <w:color w:val="595959"/>
+              </w:rPr>
+            </w:pPr>
+            <w:r>
+              <w:rPr>
+                <w:rFonts w:ascii="Constantia" w:hAnsi="Constantia" w:cs="Calibri"/>
+                <w:color w:val="595959"/>
+              </w:rPr>
+              <w:t>9.99</w:t>
+            </w:r>
+          </w:p>
+        </w:tc>
+        <w:tc>
+          <w:tcPr>
+            <w:tcW w:w="0" w:type="auto"/>
+            <w:vAlign w:val="center"/>
+          </w:tcPr>
+          <w:p>
+            <w:pPr>
+              <w:rPr>
+                <w:rFonts w:ascii="Constantia" w:hAnsi="Constantia" w:cs="Calibri"/>
+                <w:color w:val="595959"/>
+              </w:rPr>
+            </w:pPr>
+            <w:r>
+              <w:rPr>
+                <w:rFonts w:ascii="Constantia" w:hAnsi="Constantia" w:cs="Calibri"/>
+                <w:color w:val="595959"/>
+              </w:rPr>
+              <w:t>9.99</w:t>
+            </w:r>
+          </w:p>
+        </w:tc>
+        <w:tc>
+          <w:tcPr>
+            <w:tcW w:w="0" w:type="auto"/>
+            <w:vAlign w:val="center"/>
+          </w:tcPr>
+          <w:p>
+            <w:pPr>
+              <w:rPr>
+                <w:rFonts w:ascii="Constantia" w:hAnsi="Constantia" w:cs="Calibri"/>
+                <w:color w:val="595959"/>
+              </w:rPr>
+            </w:pPr>
+            <w:r>
+              <w:rPr>
+                <w:rFonts w:ascii="Constantia" w:hAnsi="Constantia" w:cs="Calibri"/>
+                <w:color w:val="595959"/>
+              </w:rPr>
+              <w:t>17.29</w:t>
             </w:r>
           </w:p>
         </w:tc>
@@ -4254,30 +5187,126 @@
         <w:tc>
           <w:tcPr>
             <w:tcW w:w="0" w:type="auto"/>
-          </w:tcPr>
-          <w:p>
-            <w:r>
-              <w:t xml:space="preserve">  -1.224460778887126</w:t>
-            </w:r>
-          </w:p>
-        </w:tc>
-        <w:tc>
-          <w:tcPr>
-            <w:tcW w:w="0" w:type="auto"/>
-          </w:tcPr>
-          <w:p>
-            <w:r>
-              <w:t xml:space="preserve">  -0.147372646940954</w:t>
-            </w:r>
-          </w:p>
-        </w:tc>
-        <w:tc>
-          <w:tcPr>
-            <w:tcW w:w="0" w:type="auto"/>
-          </w:tcPr>
-          <w:p>
-            <w:r>
-              <w:t xml:space="preserve">  -1.114267768164846</w:t>
+            <w:vAlign w:val="center"/>
+          </w:tcPr>
+          <w:p>
+            <w:pPr>
+              <w:rPr>
+                <w:rFonts w:ascii="Constantia" w:hAnsi="Constantia" w:cs="Calibri"/>
+                <w:color w:val="595959"/>
+              </w:rPr>
+            </w:pPr>
+            <w:r>
+              <w:rPr>
+                <w:rFonts w:ascii="Constantia" w:hAnsi="Constantia" w:cs="Calibri"/>
+                <w:color w:val="595959"/>
+              </w:rPr>
+              <w:t>9.99</w:t>
+            </w:r>
+          </w:p>
+        </w:tc>
+        <w:tc>
+          <w:tcPr>
+            <w:tcW w:w="0" w:type="auto"/>
+            <w:vAlign w:val="center"/>
+          </w:tcPr>
+          <w:p>
+            <w:pPr>
+              <w:rPr>
+                <w:rFonts w:ascii="Constantia" w:hAnsi="Constantia" w:cs="Calibri"/>
+                <w:color w:val="595959"/>
+              </w:rPr>
+            </w:pPr>
+            <w:r>
+              <w:rPr>
+                <w:rFonts w:ascii="Constantia" w:hAnsi="Constantia" w:cs="Calibri"/>
+                <w:color w:val="595959"/>
+              </w:rPr>
+              <w:t>9.99</w:t>
+            </w:r>
+          </w:p>
+        </w:tc>
+        <w:tc>
+          <w:tcPr>
+            <w:tcW w:w="0" w:type="auto"/>
+            <w:vAlign w:val="center"/>
+          </w:tcPr>
+          <w:p>
+            <w:pPr>
+              <w:rPr>
+                <w:rFonts w:ascii="Constantia" w:hAnsi="Constantia" w:cs="Calibri"/>
+                <w:color w:val="595959"/>
+              </w:rPr>
+            </w:pPr>
+            <w:r>
+              <w:rPr>
+                <w:rFonts w:ascii="Constantia" w:hAnsi="Constantia" w:cs="Calibri"/>
+                <w:color w:val="595959"/>
+              </w:rPr>
+              <w:t>9.99</w:t>
+            </w:r>
+          </w:p>
+        </w:tc>
+        <w:tc>
+          <w:tcPr>
+            <w:tcW w:w="0" w:type="auto"/>
+            <w:vAlign w:val="center"/>
+          </w:tcPr>
+          <w:p>
+            <w:pPr>
+              <w:rPr>
+                <w:rFonts w:ascii="Constantia" w:hAnsi="Constantia" w:cs="Calibri"/>
+                <w:color w:val="595959"/>
+              </w:rPr>
+            </w:pPr>
+            <w:r>
+              <w:rPr>
+                <w:rFonts w:ascii="Constantia" w:hAnsi="Constantia" w:cs="Calibri"/>
+                <w:color w:val="595959"/>
+              </w:rPr>
+              <w:t>9.99</w:t>
+            </w:r>
+          </w:p>
+        </w:tc>
+        <w:tc>
+          <w:tcPr>
+            <w:tcW w:w="0" w:type="auto"/>
+            <w:vAlign w:val="center"/>
+          </w:tcPr>
+          <w:p>
+            <w:pPr>
+              <w:rPr>
+                <w:rFonts w:ascii="Constantia" w:hAnsi="Constantia" w:cs="Calibri"/>
+                <w:color w:val="595959"/>
+              </w:rPr>
+            </w:pPr>
+            <w:r>
+              <w:rPr>
+                <w:rFonts w:ascii="Constantia" w:hAnsi="Constantia" w:cs="Calibri"/>
+                <w:color w:val="595959"/>
+              </w:rPr>
+              <w:t>9.99</w:t>
+            </w:r>
+          </w:p>
+        </w:tc>
+        <w:tc>
+          <w:tcPr>
+            <w:tcW w:w="0" w:type="auto"/>
+            <w:vAlign w:val="center"/>
+          </w:tcPr>
+          <w:p>
+            <w:pPr>
+              <w:rPr>
+                <w:rFonts w:ascii="Constantia" w:hAnsi="Constantia" w:cs="Calibri"/>
+                <w:color w:val="595959"/>
+              </w:rPr>
+            </w:pPr>
+            <w:r>
+              <w:rPr>
+                <w:rFonts w:ascii="Constantia" w:hAnsi="Constantia" w:cs="Calibri"/>
+                <w:color w:val="595959"/>
+              </w:rPr>
+              <w:t>17.29</w:t>
             </w:r>
           </w:p>
         </w:tc>
@@ -4289,30 +5318,126 @@
         <w:tc>
           <w:tcPr>
             <w:tcW w:w="0" w:type="auto"/>
-          </w:tcPr>
-          <w:p>
-            <w:r>
-              <w:t xml:space="preserve">  -1.224003207774887</w:t>
-            </w:r>
-          </w:p>
-        </w:tc>
-        <w:tc>
-          <w:tcPr>
-            <w:tcW w:w="0" w:type="auto"/>
-          </w:tcPr>
-          <w:p>
-            <w:r>
-              <w:t xml:space="preserve">  -0.147279566034520</w:t>
-            </w:r>
-          </w:p>
-        </w:tc>
-        <w:tc>
-          <w:tcPr>
-            <w:tcW w:w="0" w:type="auto"/>
-          </w:tcPr>
-          <w:p>
-            <w:r>
-              <w:t xml:space="preserve">  -1.114266721984902</w:t>
+            <w:vAlign w:val="center"/>
+          </w:tcPr>
+          <w:p>
+            <w:pPr>
+              <w:rPr>
+                <w:rFonts w:ascii="Constantia" w:hAnsi="Constantia" w:cs="Calibri"/>
+                <w:color w:val="595959"/>
+              </w:rPr>
+            </w:pPr>
+            <w:r>
+              <w:rPr>
+                <w:rFonts w:ascii="Constantia" w:hAnsi="Constantia" w:cs="Calibri"/>
+                <w:color w:val="595959"/>
+              </w:rPr>
+              <w:t>9.99</w:t>
+            </w:r>
+          </w:p>
+        </w:tc>
+        <w:tc>
+          <w:tcPr>
+            <w:tcW w:w="0" w:type="auto"/>
+            <w:vAlign w:val="center"/>
+          </w:tcPr>
+          <w:p>
+            <w:pPr>
+              <w:rPr>
+                <w:rFonts w:ascii="Constantia" w:hAnsi="Constantia" w:cs="Calibri"/>
+                <w:color w:val="595959"/>
+              </w:rPr>
+            </w:pPr>
+            <w:r>
+              <w:rPr>
+                <w:rFonts w:ascii="Constantia" w:hAnsi="Constantia" w:cs="Calibri"/>
+                <w:color w:val="595959"/>
+              </w:rPr>
+              <w:t>9.99</w:t>
+            </w:r>
+          </w:p>
+        </w:tc>
+        <w:tc>
+          <w:tcPr>
+            <w:tcW w:w="0" w:type="auto"/>
+            <w:vAlign w:val="center"/>
+          </w:tcPr>
+          <w:p>
+            <w:pPr>
+              <w:rPr>
+                <w:rFonts w:ascii="Constantia" w:hAnsi="Constantia" w:cs="Calibri"/>
+                <w:color w:val="595959"/>
+              </w:rPr>
+            </w:pPr>
+            <w:r>
+              <w:rPr>
+                <w:rFonts w:ascii="Constantia" w:hAnsi="Constantia" w:cs="Calibri"/>
+                <w:color w:val="595959"/>
+              </w:rPr>
+              <w:t>9.99</w:t>
+            </w:r>
+          </w:p>
+        </w:tc>
+        <w:tc>
+          <w:tcPr>
+            <w:tcW w:w="0" w:type="auto"/>
+            <w:vAlign w:val="center"/>
+          </w:tcPr>
+          <w:p>
+            <w:pPr>
+              <w:rPr>
+                <w:rFonts w:ascii="Constantia" w:hAnsi="Constantia" w:cs="Calibri"/>
+                <w:color w:val="595959"/>
+              </w:rPr>
+            </w:pPr>
+            <w:r>
+              <w:rPr>
+                <w:rFonts w:ascii="Constantia" w:hAnsi="Constantia" w:cs="Calibri"/>
+                <w:color w:val="595959"/>
+              </w:rPr>
+              <w:t>9.99</w:t>
+            </w:r>
+          </w:p>
+        </w:tc>
+        <w:tc>
+          <w:tcPr>
+            <w:tcW w:w="0" w:type="auto"/>
+            <w:vAlign w:val="center"/>
+          </w:tcPr>
+          <w:p>
+            <w:pPr>
+              <w:rPr>
+                <w:rFonts w:ascii="Constantia" w:hAnsi="Constantia" w:cs="Calibri"/>
+                <w:color w:val="595959"/>
+              </w:rPr>
+            </w:pPr>
+            <w:r>
+              <w:rPr>
+                <w:rFonts w:ascii="Constantia" w:hAnsi="Constantia" w:cs="Calibri"/>
+                <w:color w:val="595959"/>
+              </w:rPr>
+              <w:t>9.99</w:t>
+            </w:r>
+          </w:p>
+        </w:tc>
+        <w:tc>
+          <w:tcPr>
+            <w:tcW w:w="0" w:type="auto"/>
+            <w:vAlign w:val="center"/>
+          </w:tcPr>
+          <w:p>
+            <w:pPr>
+              <w:rPr>
+                <w:rFonts w:ascii="Constantia" w:hAnsi="Constantia" w:cs="Calibri"/>
+                <w:color w:val="595959"/>
+              </w:rPr>
+            </w:pPr>
+            <w:r>
+              <w:rPr>
+                <w:rFonts w:ascii="Constantia" w:hAnsi="Constantia" w:cs="Calibri"/>
+                <w:color w:val="595959"/>
+              </w:rPr>
+              <w:t>17.29</w:t>
             </w:r>
           </w:p>
         </w:tc>
@@ -4324,30 +5449,126 @@
         <w:tc>
           <w:tcPr>
             <w:tcW w:w="0" w:type="auto"/>
-          </w:tcPr>
-          <w:p>
-            <w:r>
-              <w:t xml:space="preserve">  -1.224743278675521</w:t>
-            </w:r>
-          </w:p>
-        </w:tc>
-        <w:tc>
-          <w:tcPr>
-            <w:tcW w:w="0" w:type="auto"/>
-          </w:tcPr>
-          <w:p>
-            <w:r>
-              <w:t xml:space="preserve">  -0.147430114153520</w:t>
-            </w:r>
-          </w:p>
-        </w:tc>
-        <w:tc>
-          <w:tcPr>
-            <w:tcW w:w="0" w:type="auto"/>
-          </w:tcPr>
-          <w:p>
-            <w:r>
-              <w:t xml:space="preserve">  -1.114267948016116</w:t>
+            <w:vAlign w:val="center"/>
+          </w:tcPr>
+          <w:p>
+            <w:pPr>
+              <w:rPr>
+                <w:rFonts w:ascii="Constantia" w:hAnsi="Constantia" w:cs="Calibri"/>
+                <w:color w:val="595959"/>
+              </w:rPr>
+            </w:pPr>
+            <w:r>
+              <w:rPr>
+                <w:rFonts w:ascii="Constantia" w:hAnsi="Constantia" w:cs="Calibri"/>
+                <w:color w:val="595959"/>
+              </w:rPr>
+              <w:t>9.99</w:t>
+            </w:r>
+          </w:p>
+        </w:tc>
+        <w:tc>
+          <w:tcPr>
+            <w:tcW w:w="0" w:type="auto"/>
+            <w:vAlign w:val="center"/>
+          </w:tcPr>
+          <w:p>
+            <w:pPr>
+              <w:rPr>
+                <w:rFonts w:ascii="Constantia" w:hAnsi="Constantia" w:cs="Calibri"/>
+                <w:color w:val="595959"/>
+              </w:rPr>
+            </w:pPr>
+            <w:r>
+              <w:rPr>
+                <w:rFonts w:ascii="Constantia" w:hAnsi="Constantia" w:cs="Calibri"/>
+                <w:color w:val="595959"/>
+              </w:rPr>
+              <w:t>9.99</w:t>
+            </w:r>
+          </w:p>
+        </w:tc>
+        <w:tc>
+          <w:tcPr>
+            <w:tcW w:w="0" w:type="auto"/>
+            <w:vAlign w:val="center"/>
+          </w:tcPr>
+          <w:p>
+            <w:pPr>
+              <w:rPr>
+                <w:rFonts w:ascii="Constantia" w:hAnsi="Constantia" w:cs="Calibri"/>
+                <w:color w:val="595959"/>
+              </w:rPr>
+            </w:pPr>
+            <w:r>
+              <w:rPr>
+                <w:rFonts w:ascii="Constantia" w:hAnsi="Constantia" w:cs="Calibri"/>
+                <w:color w:val="595959"/>
+              </w:rPr>
+              <w:t>9.99</w:t>
+            </w:r>
+          </w:p>
+        </w:tc>
+        <w:tc>
+          <w:tcPr>
+            <w:tcW w:w="0" w:type="auto"/>
+            <w:vAlign w:val="center"/>
+          </w:tcPr>
+          <w:p>
+            <w:pPr>
+              <w:rPr>
+                <w:rFonts w:ascii="Constantia" w:hAnsi="Constantia" w:cs="Calibri"/>
+                <w:color w:val="595959"/>
+              </w:rPr>
+            </w:pPr>
+            <w:r>
+              <w:rPr>
+                <w:rFonts w:ascii="Constantia" w:hAnsi="Constantia" w:cs="Calibri"/>
+                <w:color w:val="595959"/>
+              </w:rPr>
+              <w:t>9.99</w:t>
+            </w:r>
+          </w:p>
+        </w:tc>
+        <w:tc>
+          <w:tcPr>
+            <w:tcW w:w="0" w:type="auto"/>
+            <w:vAlign w:val="center"/>
+          </w:tcPr>
+          <w:p>
+            <w:pPr>
+              <w:rPr>
+                <w:rFonts w:ascii="Constantia" w:hAnsi="Constantia" w:cs="Calibri"/>
+                <w:color w:val="595959"/>
+              </w:rPr>
+            </w:pPr>
+            <w:r>
+              <w:rPr>
+                <w:rFonts w:ascii="Constantia" w:hAnsi="Constantia" w:cs="Calibri"/>
+                <w:color w:val="595959"/>
+              </w:rPr>
+              <w:t>9.99</w:t>
+            </w:r>
+          </w:p>
+        </w:tc>
+        <w:tc>
+          <w:tcPr>
+            <w:tcW w:w="0" w:type="auto"/>
+            <w:vAlign w:val="center"/>
+          </w:tcPr>
+          <w:p>
+            <w:pPr>
+              <w:rPr>
+                <w:rFonts w:ascii="Constantia" w:hAnsi="Constantia" w:cs="Calibri"/>
+                <w:color w:val="595959"/>
+              </w:rPr>
+            </w:pPr>
+            <w:r>
+              <w:rPr>
+                <w:rFonts w:ascii="Constantia" w:hAnsi="Constantia" w:cs="Calibri"/>
+                <w:color w:val="595959"/>
+              </w:rPr>
+              <w:t>17.29</w:t>
             </w:r>
           </w:p>
         </w:tc>
@@ -4359,30 +5580,126 @@
         <w:tc>
           <w:tcPr>
             <w:tcW w:w="0" w:type="auto"/>
-          </w:tcPr>
-          <w:p>
-            <w:r>
-              <w:t xml:space="preserve">  -1.224918057113263</w:t>
-            </w:r>
-          </w:p>
-        </w:tc>
-        <w:tc>
-          <w:tcPr>
-            <w:tcW w:w="0" w:type="auto"/>
-          </w:tcPr>
-          <w:p>
-            <w:r>
-              <w:t xml:space="preserve">  -0.147465668267350</w:t>
-            </w:r>
-          </w:p>
-        </w:tc>
-        <w:tc>
-          <w:tcPr>
-            <w:tcW w:w="0" w:type="auto"/>
-          </w:tcPr>
-          <w:p>
-            <w:r>
-              <w:t xml:space="preserve">  -1.114267881172107</w:t>
+            <w:vAlign w:val="center"/>
+          </w:tcPr>
+          <w:p>
+            <w:pPr>
+              <w:rPr>
+                <w:rFonts w:ascii="Constantia" w:hAnsi="Constantia" w:cs="Calibri"/>
+                <w:color w:val="595959"/>
+              </w:rPr>
+            </w:pPr>
+            <w:r>
+              <w:rPr>
+                <w:rFonts w:ascii="Constantia" w:hAnsi="Constantia" w:cs="Calibri"/>
+                <w:color w:val="595959"/>
+              </w:rPr>
+              <w:t>9.99</w:t>
+            </w:r>
+          </w:p>
+        </w:tc>
+        <w:tc>
+          <w:tcPr>
+            <w:tcW w:w="0" w:type="auto"/>
+            <w:vAlign w:val="center"/>
+          </w:tcPr>
+          <w:p>
+            <w:pPr>
+              <w:rPr>
+                <w:rFonts w:ascii="Constantia" w:hAnsi="Constantia" w:cs="Calibri"/>
+                <w:color w:val="595959"/>
+              </w:rPr>
+            </w:pPr>
+            <w:r>
+              <w:rPr>
+                <w:rFonts w:ascii="Constantia" w:hAnsi="Constantia" w:cs="Calibri"/>
+                <w:color w:val="595959"/>
+              </w:rPr>
+              <w:t>9.99</w:t>
+            </w:r>
+          </w:p>
+        </w:tc>
+        <w:tc>
+          <w:tcPr>
+            <w:tcW w:w="0" w:type="auto"/>
+            <w:vAlign w:val="center"/>
+          </w:tcPr>
+          <w:p>
+            <w:pPr>
+              <w:rPr>
+                <w:rFonts w:ascii="Constantia" w:hAnsi="Constantia" w:cs="Calibri"/>
+                <w:color w:val="595959"/>
+              </w:rPr>
+            </w:pPr>
+            <w:r>
+              <w:rPr>
+                <w:rFonts w:ascii="Constantia" w:hAnsi="Constantia" w:cs="Calibri"/>
+                <w:color w:val="595959"/>
+              </w:rPr>
+              <w:t>9.99</w:t>
+            </w:r>
+          </w:p>
+        </w:tc>
+        <w:tc>
+          <w:tcPr>
+            <w:tcW w:w="0" w:type="auto"/>
+            <w:vAlign w:val="center"/>
+          </w:tcPr>
+          <w:p>
+            <w:pPr>
+              <w:rPr>
+                <w:rFonts w:ascii="Constantia" w:hAnsi="Constantia" w:cs="Calibri"/>
+                <w:color w:val="595959"/>
+              </w:rPr>
+            </w:pPr>
+            <w:r>
+              <w:rPr>
+                <w:rFonts w:ascii="Constantia" w:hAnsi="Constantia" w:cs="Calibri"/>
+                <w:color w:val="595959"/>
+              </w:rPr>
+              <w:t>9.99</w:t>
+            </w:r>
+          </w:p>
+        </w:tc>
+        <w:tc>
+          <w:tcPr>
+            <w:tcW w:w="0" w:type="auto"/>
+            <w:vAlign w:val="center"/>
+          </w:tcPr>
+          <w:p>
+            <w:pPr>
+              <w:rPr>
+                <w:rFonts w:ascii="Constantia" w:hAnsi="Constantia" w:cs="Calibri"/>
+                <w:color w:val="595959"/>
+              </w:rPr>
+            </w:pPr>
+            <w:r>
+              <w:rPr>
+                <w:rFonts w:ascii="Constantia" w:hAnsi="Constantia" w:cs="Calibri"/>
+                <w:color w:val="595959"/>
+              </w:rPr>
+              <w:t>9.99</w:t>
+            </w:r>
+          </w:p>
+        </w:tc>
+        <w:tc>
+          <w:tcPr>
+            <w:tcW w:w="0" w:type="auto"/>
+            <w:vAlign w:val="center"/>
+          </w:tcPr>
+          <w:p>
+            <w:pPr>
+              <w:rPr>
+                <w:rFonts w:ascii="Constantia" w:hAnsi="Constantia" w:cs="Calibri"/>
+                <w:color w:val="595959"/>
+              </w:rPr>
+            </w:pPr>
+            <w:r>
+              <w:rPr>
+                <w:rFonts w:ascii="Constantia" w:hAnsi="Constantia" w:cs="Calibri"/>
+                <w:color w:val="595959"/>
+              </w:rPr>
+              <w:t>17.29</w:t>
             </w:r>
           </w:p>
         </w:tc>
@@ -4394,30 +5711,126 @@
         <w:tc>
           <w:tcPr>
             <w:tcW w:w="0" w:type="auto"/>
-          </w:tcPr>
-          <w:p>
-            <w:r>
-              <w:t xml:space="preserve">  -1.224635445451164</w:t>
-            </w:r>
-          </w:p>
-        </w:tc>
-        <w:tc>
-          <w:tcPr>
-            <w:tcW w:w="0" w:type="auto"/>
-          </w:tcPr>
-          <w:p>
-            <w:r>
-              <w:t xml:space="preserve">  -0.147408178296998</w:t>
-            </w:r>
-          </w:p>
-        </w:tc>
-        <w:tc>
-          <w:tcPr>
-            <w:tcW w:w="0" w:type="auto"/>
-          </w:tcPr>
-          <w:p>
-            <w:r>
-              <w:t xml:space="preserve">  -1.114267921343610</w:t>
+            <w:vAlign w:val="center"/>
+          </w:tcPr>
+          <w:p>
+            <w:pPr>
+              <w:rPr>
+                <w:rFonts w:ascii="Constantia" w:hAnsi="Constantia" w:cs="Calibri"/>
+                <w:color w:val="595959"/>
+              </w:rPr>
+            </w:pPr>
+            <w:r>
+              <w:rPr>
+                <w:rFonts w:ascii="Constantia" w:hAnsi="Constantia" w:cs="Calibri"/>
+                <w:color w:val="595959"/>
+              </w:rPr>
+              <w:t>9.99</w:t>
+            </w:r>
+          </w:p>
+        </w:tc>
+        <w:tc>
+          <w:tcPr>
+            <w:tcW w:w="0" w:type="auto"/>
+            <w:vAlign w:val="center"/>
+          </w:tcPr>
+          <w:p>
+            <w:pPr>
+              <w:rPr>
+                <w:rFonts w:ascii="Constantia" w:hAnsi="Constantia" w:cs="Calibri"/>
+                <w:color w:val="595959"/>
+              </w:rPr>
+            </w:pPr>
+            <w:r>
+              <w:rPr>
+                <w:rFonts w:ascii="Constantia" w:hAnsi="Constantia" w:cs="Calibri"/>
+                <w:color w:val="595959"/>
+              </w:rPr>
+              <w:t>9.99</w:t>
+            </w:r>
+          </w:p>
+        </w:tc>
+        <w:tc>
+          <w:tcPr>
+            <w:tcW w:w="0" w:type="auto"/>
+            <w:vAlign w:val="center"/>
+          </w:tcPr>
+          <w:p>
+            <w:pPr>
+              <w:rPr>
+                <w:rFonts w:ascii="Constantia" w:hAnsi="Constantia" w:cs="Calibri"/>
+                <w:color w:val="595959"/>
+              </w:rPr>
+            </w:pPr>
+            <w:r>
+              <w:rPr>
+                <w:rFonts w:ascii="Constantia" w:hAnsi="Constantia" w:cs="Calibri"/>
+                <w:color w:val="595959"/>
+              </w:rPr>
+              <w:t>9.99</w:t>
+            </w:r>
+          </w:p>
+        </w:tc>
+        <w:tc>
+          <w:tcPr>
+            <w:tcW w:w="0" w:type="auto"/>
+            <w:vAlign w:val="center"/>
+          </w:tcPr>
+          <w:p>
+            <w:pPr>
+              <w:rPr>
+                <w:rFonts w:ascii="Constantia" w:hAnsi="Constantia" w:cs="Calibri"/>
+                <w:color w:val="595959"/>
+              </w:rPr>
+            </w:pPr>
+            <w:r>
+              <w:rPr>
+                <w:rFonts w:ascii="Constantia" w:hAnsi="Constantia" w:cs="Calibri"/>
+                <w:color w:val="595959"/>
+              </w:rPr>
+              <w:t>9.99</w:t>
+            </w:r>
+          </w:p>
+        </w:tc>
+        <w:tc>
+          <w:tcPr>
+            <w:tcW w:w="0" w:type="auto"/>
+            <w:vAlign w:val="center"/>
+          </w:tcPr>
+          <w:p>
+            <w:pPr>
+              <w:rPr>
+                <w:rFonts w:ascii="Constantia" w:hAnsi="Constantia" w:cs="Calibri"/>
+                <w:color w:val="595959"/>
+              </w:rPr>
+            </w:pPr>
+            <w:r>
+              <w:rPr>
+                <w:rFonts w:ascii="Constantia" w:hAnsi="Constantia" w:cs="Calibri"/>
+                <w:color w:val="595959"/>
+              </w:rPr>
+              <w:t>9.99</w:t>
+            </w:r>
+          </w:p>
+        </w:tc>
+        <w:tc>
+          <w:tcPr>
+            <w:tcW w:w="0" w:type="auto"/>
+            <w:vAlign w:val="center"/>
+          </w:tcPr>
+          <w:p>
+            <w:pPr>
+              <w:rPr>
+                <w:rFonts w:ascii="Constantia" w:hAnsi="Constantia" w:cs="Calibri"/>
+                <w:color w:val="595959"/>
+              </w:rPr>
+            </w:pPr>
+            <w:r>
+              <w:rPr>
+                <w:rFonts w:ascii="Constantia" w:hAnsi="Constantia" w:cs="Calibri"/>
+                <w:color w:val="595959"/>
+              </w:rPr>
+              <w:t>17.29</w:t>
             </w:r>
           </w:p>
         </w:tc>
@@ -4429,30 +5842,126 @@
         <w:tc>
           <w:tcPr>
             <w:tcW w:w="0" w:type="auto"/>
-          </w:tcPr>
-          <w:p>
-            <w:r>
-              <w:t xml:space="preserve">  -1.224810107936691</w:t>
-            </w:r>
-          </w:p>
-        </w:tc>
-        <w:tc>
-          <w:tcPr>
-            <w:tcW w:w="0" w:type="auto"/>
-          </w:tcPr>
-          <w:p>
-            <w:r>
-              <w:t xml:space="preserve">  -0.147443708823375</w:t>
-            </w:r>
-          </w:p>
-        </w:tc>
-        <w:tc>
-          <w:tcPr>
-            <w:tcW w:w="0" w:type="auto"/>
-          </w:tcPr>
-          <w:p>
-            <w:r>
-              <w:t xml:space="preserve">  -1.114267938533253</w:t>
+            <w:vAlign w:val="center"/>
+          </w:tcPr>
+          <w:p>
+            <w:pPr>
+              <w:rPr>
+                <w:rFonts w:ascii="Constantia" w:hAnsi="Constantia" w:cs="Calibri"/>
+                <w:color w:val="595959"/>
+              </w:rPr>
+            </w:pPr>
+            <w:r>
+              <w:rPr>
+                <w:rFonts w:ascii="Constantia" w:hAnsi="Constantia" w:cs="Calibri"/>
+                <w:color w:val="595959"/>
+              </w:rPr>
+              <w:t>9.99</w:t>
+            </w:r>
+          </w:p>
+        </w:tc>
+        <w:tc>
+          <w:tcPr>
+            <w:tcW w:w="0" w:type="auto"/>
+            <w:vAlign w:val="center"/>
+          </w:tcPr>
+          <w:p>
+            <w:pPr>
+              <w:rPr>
+                <w:rFonts w:ascii="Constantia" w:hAnsi="Constantia" w:cs="Calibri"/>
+                <w:color w:val="595959"/>
+              </w:rPr>
+            </w:pPr>
+            <w:r>
+              <w:rPr>
+                <w:rFonts w:ascii="Constantia" w:hAnsi="Constantia" w:cs="Calibri"/>
+                <w:color w:val="595959"/>
+              </w:rPr>
+              <w:t>9.99</w:t>
+            </w:r>
+          </w:p>
+        </w:tc>
+        <w:tc>
+          <w:tcPr>
+            <w:tcW w:w="0" w:type="auto"/>
+            <w:vAlign w:val="center"/>
+          </w:tcPr>
+          <w:p>
+            <w:pPr>
+              <w:rPr>
+                <w:rFonts w:ascii="Constantia" w:hAnsi="Constantia" w:cs="Calibri"/>
+                <w:color w:val="595959"/>
+              </w:rPr>
+            </w:pPr>
+            <w:r>
+              <w:rPr>
+                <w:rFonts w:ascii="Constantia" w:hAnsi="Constantia" w:cs="Calibri"/>
+                <w:color w:val="595959"/>
+              </w:rPr>
+              <w:t>9.99</w:t>
+            </w:r>
+          </w:p>
+        </w:tc>
+        <w:tc>
+          <w:tcPr>
+            <w:tcW w:w="0" w:type="auto"/>
+            <w:vAlign w:val="center"/>
+          </w:tcPr>
+          <w:p>
+            <w:pPr>
+              <w:rPr>
+                <w:rFonts w:ascii="Constantia" w:hAnsi="Constantia" w:cs="Calibri"/>
+                <w:color w:val="595959"/>
+              </w:rPr>
+            </w:pPr>
+            <w:r>
+              <w:rPr>
+                <w:rFonts w:ascii="Constantia" w:hAnsi="Constantia" w:cs="Calibri"/>
+                <w:color w:val="595959"/>
+              </w:rPr>
+              <w:t>9.99</w:t>
+            </w:r>
+          </w:p>
+        </w:tc>
+        <w:tc>
+          <w:tcPr>
+            <w:tcW w:w="0" w:type="auto"/>
+            <w:vAlign w:val="center"/>
+          </w:tcPr>
+          <w:p>
+            <w:pPr>
+              <w:rPr>
+                <w:rFonts w:ascii="Constantia" w:hAnsi="Constantia" w:cs="Calibri"/>
+                <w:color w:val="595959"/>
+              </w:rPr>
+            </w:pPr>
+            <w:r>
+              <w:rPr>
+                <w:rFonts w:ascii="Constantia" w:hAnsi="Constantia" w:cs="Calibri"/>
+                <w:color w:val="595959"/>
+              </w:rPr>
+              <w:t>9.99</w:t>
+            </w:r>
+          </w:p>
+        </w:tc>
+        <w:tc>
+          <w:tcPr>
+            <w:tcW w:w="0" w:type="auto"/>
+            <w:vAlign w:val="center"/>
+          </w:tcPr>
+          <w:p>
+            <w:pPr>
+              <w:rPr>
+                <w:rFonts w:ascii="Constantia" w:hAnsi="Constantia" w:cs="Calibri"/>
+                <w:color w:val="595959"/>
+              </w:rPr>
+            </w:pPr>
+            <w:r>
+              <w:rPr>
+                <w:rFonts w:ascii="Constantia" w:hAnsi="Constantia" w:cs="Calibri"/>
+                <w:color w:val="595959"/>
+              </w:rPr>
+              <w:t>17.29</w:t>
             </w:r>
           </w:p>
         </w:tc>
@@ -4464,30 +5973,126 @@
         <w:tc>
           <w:tcPr>
             <w:tcW w:w="0" w:type="auto"/>
-          </w:tcPr>
-          <w:p>
-            <w:r>
-              <w:t xml:space="preserve">  -1.224702161280761</w:t>
-            </w:r>
-          </w:p>
-        </w:tc>
-        <w:tc>
-          <w:tcPr>
-            <w:tcW w:w="0" w:type="auto"/>
-          </w:tcPr>
-          <w:p>
-            <w:r>
-              <w:t xml:space="preserve">  -0.147421749892158</w:t>
-            </w:r>
-          </w:p>
-        </w:tc>
-        <w:tc>
-          <w:tcPr>
-            <w:tcW w:w="0" w:type="auto"/>
-          </w:tcPr>
-          <w:p>
-            <w:r>
-              <w:t xml:space="preserve">  -1.114267943959278</w:t>
+            <w:vAlign w:val="center"/>
+          </w:tcPr>
+          <w:p>
+            <w:pPr>
+              <w:rPr>
+                <w:rFonts w:ascii="Constantia" w:hAnsi="Constantia" w:cs="Calibri"/>
+                <w:color w:val="595959"/>
+              </w:rPr>
+            </w:pPr>
+            <w:r>
+              <w:rPr>
+                <w:rFonts w:ascii="Constantia" w:hAnsi="Constantia" w:cs="Calibri"/>
+                <w:color w:val="595959"/>
+              </w:rPr>
+              <w:t>9.99</w:t>
+            </w:r>
+          </w:p>
+        </w:tc>
+        <w:tc>
+          <w:tcPr>
+            <w:tcW w:w="0" w:type="auto"/>
+            <w:vAlign w:val="center"/>
+          </w:tcPr>
+          <w:p>
+            <w:pPr>
+              <w:rPr>
+                <w:rFonts w:ascii="Constantia" w:hAnsi="Constantia" w:cs="Calibri"/>
+                <w:color w:val="595959"/>
+              </w:rPr>
+            </w:pPr>
+            <w:r>
+              <w:rPr>
+                <w:rFonts w:ascii="Constantia" w:hAnsi="Constantia" w:cs="Calibri"/>
+                <w:color w:val="595959"/>
+              </w:rPr>
+              <w:t>9.99</w:t>
+            </w:r>
+          </w:p>
+        </w:tc>
+        <w:tc>
+          <w:tcPr>
+            <w:tcW w:w="0" w:type="auto"/>
+            <w:vAlign w:val="center"/>
+          </w:tcPr>
+          <w:p>
+            <w:pPr>
+              <w:rPr>
+                <w:rFonts w:ascii="Constantia" w:hAnsi="Constantia" w:cs="Calibri"/>
+                <w:color w:val="595959"/>
+              </w:rPr>
+            </w:pPr>
+            <w:r>
+              <w:rPr>
+                <w:rFonts w:ascii="Constantia" w:hAnsi="Constantia" w:cs="Calibri"/>
+                <w:color w:val="595959"/>
+              </w:rPr>
+              <w:t>9.99</w:t>
+            </w:r>
+          </w:p>
+        </w:tc>
+        <w:tc>
+          <w:tcPr>
+            <w:tcW w:w="0" w:type="auto"/>
+            <w:vAlign w:val="center"/>
+          </w:tcPr>
+          <w:p>
+            <w:pPr>
+              <w:rPr>
+                <w:rFonts w:ascii="Constantia" w:hAnsi="Constantia" w:cs="Calibri"/>
+                <w:color w:val="595959"/>
+              </w:rPr>
+            </w:pPr>
+            <w:r>
+              <w:rPr>
+                <w:rFonts w:ascii="Constantia" w:hAnsi="Constantia" w:cs="Calibri"/>
+                <w:color w:val="595959"/>
+              </w:rPr>
+              <w:t>9.99</w:t>
+            </w:r>
+          </w:p>
+        </w:tc>
+        <w:tc>
+          <w:tcPr>
+            <w:tcW w:w="0" w:type="auto"/>
+            <w:vAlign w:val="center"/>
+          </w:tcPr>
+          <w:p>
+            <w:pPr>
+              <w:rPr>
+                <w:rFonts w:ascii="Constantia" w:hAnsi="Constantia" w:cs="Calibri"/>
+                <w:color w:val="595959"/>
+              </w:rPr>
+            </w:pPr>
+            <w:r>
+              <w:rPr>
+                <w:rFonts w:ascii="Constantia" w:hAnsi="Constantia" w:cs="Calibri"/>
+                <w:color w:val="595959"/>
+              </w:rPr>
+              <w:t>9.99</w:t>
+            </w:r>
+          </w:p>
+        </w:tc>
+        <w:tc>
+          <w:tcPr>
+            <w:tcW w:w="0" w:type="auto"/>
+            <w:vAlign w:val="center"/>
+          </w:tcPr>
+          <w:p>
+            <w:pPr>
+              <w:rPr>
+                <w:rFonts w:ascii="Constantia" w:hAnsi="Constantia" w:cs="Calibri"/>
+                <w:color w:val="595959"/>
+              </w:rPr>
+            </w:pPr>
+            <w:r>
+              <w:rPr>
+                <w:rFonts w:ascii="Constantia" w:hAnsi="Constantia" w:cs="Calibri"/>
+                <w:color w:val="595959"/>
+              </w:rPr>
+              <w:t>17.29</w:t>
             </w:r>
           </w:p>
         </w:tc>
@@ -4499,30 +6104,126 @@
         <w:tc>
           <w:tcPr>
             <w:tcW w:w="0" w:type="auto"/>
-          </w:tcPr>
-          <w:p>
-            <w:r>
-              <w:t xml:space="preserve">  -1.224768875552525</w:t>
-            </w:r>
-          </w:p>
-        </w:tc>
-        <w:tc>
-          <w:tcPr>
-            <w:tcW w:w="0" w:type="auto"/>
-          </w:tcPr>
-          <w:p>
-            <w:r>
-              <w:t xml:space="preserve">  -0.147435321170418</w:t>
-            </w:r>
-          </w:p>
-        </w:tc>
-        <w:tc>
-          <w:tcPr>
-            <w:tcW w:w="0" w:type="auto"/>
-          </w:tcPr>
-          <w:p>
-            <w:r>
-              <w:t xml:space="preserve">  -1.114267946735985</w:t>
+            <w:vAlign w:val="center"/>
+          </w:tcPr>
+          <w:p>
+            <w:pPr>
+              <w:rPr>
+                <w:rFonts w:ascii="Constantia" w:hAnsi="Constantia" w:cs="Calibri"/>
+                <w:color w:val="595959"/>
+              </w:rPr>
+            </w:pPr>
+            <w:r>
+              <w:rPr>
+                <w:rFonts w:ascii="Constantia" w:hAnsi="Constantia" w:cs="Calibri"/>
+                <w:color w:val="595959"/>
+              </w:rPr>
+              <w:t>9.99</w:t>
+            </w:r>
+          </w:p>
+        </w:tc>
+        <w:tc>
+          <w:tcPr>
+            <w:tcW w:w="0" w:type="auto"/>
+            <w:vAlign w:val="center"/>
+          </w:tcPr>
+          <w:p>
+            <w:pPr>
+              <w:rPr>
+                <w:rFonts w:ascii="Constantia" w:hAnsi="Constantia" w:cs="Calibri"/>
+                <w:color w:val="595959"/>
+              </w:rPr>
+            </w:pPr>
+            <w:r>
+              <w:rPr>
+                <w:rFonts w:ascii="Constantia" w:hAnsi="Constantia" w:cs="Calibri"/>
+                <w:color w:val="595959"/>
+              </w:rPr>
+              <w:t>9.99</w:t>
+            </w:r>
+          </w:p>
+        </w:tc>
+        <w:tc>
+          <w:tcPr>
+            <w:tcW w:w="0" w:type="auto"/>
+            <w:vAlign w:val="center"/>
+          </w:tcPr>
+          <w:p>
+            <w:pPr>
+              <w:rPr>
+                <w:rFonts w:ascii="Constantia" w:hAnsi="Constantia" w:cs="Calibri"/>
+                <w:color w:val="595959"/>
+              </w:rPr>
+            </w:pPr>
+            <w:r>
+              <w:rPr>
+                <w:rFonts w:ascii="Constantia" w:hAnsi="Constantia" w:cs="Calibri"/>
+                <w:color w:val="595959"/>
+              </w:rPr>
+              <w:t>9.99</w:t>
+            </w:r>
+          </w:p>
+        </w:tc>
+        <w:tc>
+          <w:tcPr>
+            <w:tcW w:w="0" w:type="auto"/>
+            <w:vAlign w:val="center"/>
+          </w:tcPr>
+          <w:p>
+            <w:pPr>
+              <w:rPr>
+                <w:rFonts w:ascii="Constantia" w:hAnsi="Constantia" w:cs="Calibri"/>
+                <w:color w:val="595959"/>
+              </w:rPr>
+            </w:pPr>
+            <w:r>
+              <w:rPr>
+                <w:rFonts w:ascii="Constantia" w:hAnsi="Constantia" w:cs="Calibri"/>
+                <w:color w:val="595959"/>
+              </w:rPr>
+              <w:t>9.99</w:t>
+            </w:r>
+          </w:p>
+        </w:tc>
+        <w:tc>
+          <w:tcPr>
+            <w:tcW w:w="0" w:type="auto"/>
+            <w:vAlign w:val="center"/>
+          </w:tcPr>
+          <w:p>
+            <w:pPr>
+              <w:rPr>
+                <w:rFonts w:ascii="Constantia" w:hAnsi="Constantia" w:cs="Calibri"/>
+                <w:color w:val="595959"/>
+              </w:rPr>
+            </w:pPr>
+            <w:r>
+              <w:rPr>
+                <w:rFonts w:ascii="Constantia" w:hAnsi="Constantia" w:cs="Calibri"/>
+                <w:color w:val="595959"/>
+              </w:rPr>
+              <w:t>9.99</w:t>
+            </w:r>
+          </w:p>
+        </w:tc>
+        <w:tc>
+          <w:tcPr>
+            <w:tcW w:w="0" w:type="auto"/>
+            <w:vAlign w:val="center"/>
+          </w:tcPr>
+          <w:p>
+            <w:pPr>
+              <w:rPr>
+                <w:rFonts w:ascii="Constantia" w:hAnsi="Constantia" w:cs="Calibri"/>
+                <w:color w:val="595959"/>
+              </w:rPr>
+            </w:pPr>
+            <w:r>
+              <w:rPr>
+                <w:rFonts w:ascii="Constantia" w:hAnsi="Constantia" w:cs="Calibri"/>
+                <w:color w:val="595959"/>
+              </w:rPr>
+              <w:t>17.29</w:t>
             </w:r>
           </w:p>
         </w:tc>
@@ -4534,33 +6235,264 @@
         <w:tc>
           <w:tcPr>
             <w:tcW w:w="0" w:type="auto"/>
-          </w:tcPr>
-          <w:p>
-            <w:r>
-              <w:t>-1.124009445610160</w:t>
-            </w:r>
-          </w:p>
-        </w:tc>
-        <w:tc>
-          <w:tcPr>
-            <w:tcW w:w="0" w:type="auto"/>
-          </w:tcPr>
-          <w:p>
-            <w:r>
-              <w:t xml:space="preserve">  -0.000126938443592</w:t>
-            </w:r>
-          </w:p>
-        </w:tc>
-        <w:tc>
-          <w:tcPr>
-            <w:tcW w:w="0" w:type="auto"/>
-          </w:tcPr>
-          <w:p>
-            <w:r>
-              <w:t>-1.091234053580764</w:t>
-            </w:r>
-          </w:p>
-        </w:tc>
+            <w:vAlign w:val="center"/>
+          </w:tcPr>
+          <w:p>
+            <w:pPr>
+              <w:rPr>
+                <w:rFonts w:ascii="Constantia" w:hAnsi="Constantia" w:cs="Calibri"/>
+                <w:color w:val="595959"/>
+              </w:rPr>
+            </w:pPr>
+            <w:r>
+              <w:rPr>
+                <w:rFonts w:ascii="Constantia" w:hAnsi="Constantia" w:cs="Calibri"/>
+                <w:color w:val="595959"/>
+              </w:rPr>
+              <w:t>9.99</w:t>
+            </w:r>
+          </w:p>
+        </w:tc>
+        <w:tc>
+          <w:tcPr>
+            <w:tcW w:w="0" w:type="auto"/>
+            <w:vAlign w:val="center"/>
+          </w:tcPr>
+          <w:p>
+            <w:pPr>
+              <w:rPr>
+                <w:rFonts w:ascii="Constantia" w:hAnsi="Constantia" w:cs="Calibri"/>
+                <w:color w:val="595959"/>
+              </w:rPr>
+            </w:pPr>
+            <w:r>
+              <w:rPr>
+                <w:rFonts w:ascii="Constantia" w:hAnsi="Constantia" w:cs="Calibri"/>
+                <w:color w:val="595959"/>
+              </w:rPr>
+              <w:t>9.99</w:t>
+            </w:r>
+          </w:p>
+        </w:tc>
+        <w:tc>
+          <w:tcPr>
+            <w:tcW w:w="0" w:type="auto"/>
+            <w:vAlign w:val="center"/>
+          </w:tcPr>
+          <w:p>
+            <w:pPr>
+              <w:rPr>
+                <w:rFonts w:ascii="Constantia" w:hAnsi="Constantia" w:cs="Calibri"/>
+                <w:color w:val="595959"/>
+              </w:rPr>
+            </w:pPr>
+            <w:r>
+              <w:rPr>
+                <w:rFonts w:ascii="Constantia" w:hAnsi="Constantia" w:cs="Calibri"/>
+                <w:color w:val="595959"/>
+              </w:rPr>
+              <w:t>9.99</w:t>
+            </w:r>
+          </w:p>
+        </w:tc>
+        <w:tc>
+          <w:tcPr>
+            <w:tcW w:w="0" w:type="auto"/>
+            <w:vAlign w:val="center"/>
+          </w:tcPr>
+          <w:p>
+            <w:pPr>
+              <w:rPr>
+                <w:rFonts w:ascii="Constantia" w:hAnsi="Constantia" w:cs="Calibri"/>
+                <w:color w:val="595959"/>
+              </w:rPr>
+            </w:pPr>
+            <w:r>
+              <w:rPr>
+                <w:rFonts w:ascii="Constantia" w:hAnsi="Constantia" w:cs="Calibri"/>
+                <w:color w:val="595959"/>
+              </w:rPr>
+              <w:t>9.99</w:t>
+            </w:r>
+          </w:p>
+        </w:tc>
+        <w:tc>
+          <w:tcPr>
+            <w:tcW w:w="0" w:type="auto"/>
+            <w:vAlign w:val="center"/>
+          </w:tcPr>
+          <w:p>
+            <w:pPr>
+              <w:rPr>
+                <w:rFonts w:ascii="Constantia" w:hAnsi="Constantia" w:cs="Calibri"/>
+                <w:color w:val="595959"/>
+              </w:rPr>
+            </w:pPr>
+            <w:r>
+              <w:rPr>
+                <w:rFonts w:ascii="Constantia" w:hAnsi="Constantia" w:cs="Calibri"/>
+                <w:color w:val="595959"/>
+              </w:rPr>
+              <w:t>9.99</w:t>
+            </w:r>
+          </w:p>
+        </w:tc>
+        <w:tc>
+          <w:tcPr>
+            <w:tcW w:w="0" w:type="auto"/>
+            <w:vAlign w:val="center"/>
+          </w:tcPr>
+          <w:p>
+            <w:pPr>
+              <w:rPr>
+                <w:rFonts w:ascii="Constantia" w:hAnsi="Constantia" w:cs="Calibri"/>
+                <w:color w:val="595959"/>
+              </w:rPr>
+            </w:pPr>
+            <w:r>
+              <w:rPr>
+                <w:rFonts w:ascii="Constantia" w:hAnsi="Constantia" w:cs="Calibri"/>
+                <w:color w:val="595959"/>
+              </w:rPr>
+              <w:t>17.29</w:t>
+            </w:r>
+          </w:p>
+        </w:tc>
+      </w:tr>
+      <w:tr>
+        <w:trPr>
+          <w:trHeight w:val="329"/>
+        </w:trPr>
+        <w:tc>
+          <w:tcPr>
+            <w:tcW w:w="0" w:type="auto"/>
+            <w:vAlign w:val="center"/>
+          </w:tcPr>
+          <w:p>
+            <w:pPr>
+              <w:rPr>
+                <w:rFonts w:ascii="Constantia" w:hAnsi="Constantia" w:cs="Calibri"/>
+                <w:color w:val="595959"/>
+              </w:rPr>
+            </w:pPr>
+            <w:proofErr w:type="spellStart"/>
+            <w:r>
+              <w:rPr>
+                <w:rFonts w:ascii="Constantia" w:hAnsi="Constantia" w:cs="Calibri"/>
+                <w:color w:val="595959"/>
+              </w:rPr>
+              <w:t>NaN</w:t>
+            </w:r>
+            <w:proofErr w:type="spellEnd"/>
+          </w:p>
+        </w:tc>
+        <w:tc>
+          <w:tcPr>
+            <w:tcW w:w="0" w:type="auto"/>
+            <w:vAlign w:val="center"/>
+          </w:tcPr>
+          <w:p>
+            <w:pPr>
+              <w:rPr>
+                <w:rFonts w:ascii="Constantia" w:hAnsi="Constantia" w:cs="Calibri"/>
+                <w:color w:val="595959"/>
+              </w:rPr>
+            </w:pPr>
+            <w:r>
+              <w:rPr>
+                <w:rFonts w:ascii="Constantia" w:hAnsi="Constantia" w:cs="Calibri"/>
+                <w:color w:val="595959"/>
+              </w:rPr>
+              <w:t>9.99</w:t>
+            </w:r>
+          </w:p>
+        </w:tc>
+        <w:tc>
+          <w:tcPr>
+            <w:tcW w:w="0" w:type="auto"/>
+            <w:vAlign w:val="center"/>
+          </w:tcPr>
+          <w:p>
+            <w:pPr>
+              <w:rPr>
+                <w:rFonts w:ascii="Constantia" w:hAnsi="Constantia" w:cs="Calibri"/>
+                <w:color w:val="595959"/>
+              </w:rPr>
+            </w:pPr>
+            <w:r>
+              <w:rPr>
+                <w:rFonts w:ascii="Constantia" w:hAnsi="Constantia" w:cs="Calibri"/>
+                <w:color w:val="595959"/>
+              </w:rPr>
+              <w:t>9.99</w:t>
+            </w:r>
+          </w:p>
+        </w:tc>
+        <w:tc>
+          <w:tcPr>
+            <w:tcW w:w="0" w:type="auto"/>
+            <w:vAlign w:val="center"/>
+          </w:tcPr>
+          <w:p>
+            <w:pPr>
+              <w:rPr>
+                <w:rFonts w:ascii="Constantia" w:hAnsi="Constantia" w:cs="Calibri"/>
+                <w:color w:val="595959"/>
+              </w:rPr>
+            </w:pPr>
+            <w:r>
+              <w:rPr>
+                <w:rFonts w:ascii="Constantia" w:hAnsi="Constantia" w:cs="Calibri"/>
+                <w:color w:val="595959"/>
+              </w:rPr>
+              <w:t>9.99</w:t>
+            </w:r>
+          </w:p>
+        </w:tc>
+        <w:tc>
+          <w:tcPr>
+            <w:tcW w:w="0" w:type="auto"/>
+            <w:vAlign w:val="center"/>
+          </w:tcPr>
+          <w:p>
+            <w:pPr>
+              <w:rPr>
+                <w:rFonts w:ascii="Constantia" w:hAnsi="Constantia" w:cs="Calibri"/>
+                <w:color w:val="595959"/>
+              </w:rPr>
+            </w:pPr>
+            <w:r>
+              <w:rPr>
+                <w:rFonts w:ascii="Constantia" w:hAnsi="Constantia" w:cs="Calibri"/>
+                <w:color w:val="595959"/>
+              </w:rPr>
+              <w:t>9.99</w:t>
+            </w:r>
+          </w:p>
+        </w:tc>
+        <w:tc>
+          <w:tcPr>
+            <w:tcW w:w="0" w:type="auto"/>
+            <w:vAlign w:val="center"/>
+          </w:tcPr>
+          <w:p>
+            <w:pPr>
+              <w:rPr>
+                <w:rFonts w:ascii="Constantia" w:hAnsi="Constantia" w:cs="Calibri"/>
+                <w:color w:val="595959"/>
+              </w:rPr>
+            </w:pPr>
+            <w:r>
+              <w:rPr>
+                <w:rFonts w:ascii="Constantia" w:hAnsi="Constantia" w:cs="Calibri"/>
+                <w:color w:val="595959"/>
+              </w:rPr>
+              <w:t>9.99</w:t>
+            </w:r>
+          </w:p>
+        </w:tc>
+        <w:bookmarkStart w:id="5" w:name="_GoBack"/>
+        <w:bookmarkEnd w:id="5"/>
       </w:tr>
     </w:tbl>
     <w:p/>
@@ -4572,7 +6504,7 @@
       </w:pPr>
     </w:p>
     <w:sectPr>
-      <w:footerReference w:type="default" r:id="rId9"/>
+      <w:footerReference w:type="default" r:id="rId10"/>
       <w:pgSz w:w="12240" w:h="15840"/>
       <w:pgMar w:top="1728" w:right="1800" w:bottom="1440" w:left="1800" w:header="720" w:footer="720" w:gutter="0"/>
       <w:pgNumType w:start="0"/>
@@ -4631,7 +6563,7 @@
       <w:rPr>
         <w:noProof/>
       </w:rPr>
-      <w:t>4</w:t>
+      <w:t>5</w:t>
     </w:r>
     <w:r>
       <w:fldChar w:fldCharType="end"/>

</xml_diff>